<commit_message>
Rad na predlogu projekta
</commit_message>
<xml_diff>
--- a/Predlog projekta iz SIAP.docx
+++ b/Predlog projekta iz SIAP.docx
@@ -6,186 +6,120 @@
       <w:pPr>
         <w:pStyle w:val="Title"/>
         <w:jc w:val="center"/>
-      </w:pPr>
-      <w:proofErr w:type="spellStart"/>
-      <w:r>
-        <w:t>Predlog</w:t>
-      </w:r>
-      <w:proofErr w:type="spellEnd"/>
-      <w:r>
-        <w:t xml:space="preserve"> </w:t>
-      </w:r>
-      <w:proofErr w:type="spellStart"/>
-      <w:r>
-        <w:t>projekta</w:t>
-      </w:r>
-      <w:proofErr w:type="spellEnd"/>
-      <w:r>
-        <w:t xml:space="preserve"> </w:t>
-      </w:r>
-      <w:proofErr w:type="spellStart"/>
-      <w:r>
-        <w:t>iz</w:t>
-      </w:r>
-      <w:proofErr w:type="spellEnd"/>
-      <w:r>
-        <w:t xml:space="preserve"> SIAP-a</w:t>
-      </w:r>
-    </w:p>
-    <w:p/>
+        <w:rPr>
+          <w:lang w:val="sr-Latn-RS"/>
+        </w:rPr>
+      </w:pPr>
+      <w:r>
+        <w:rPr>
+          <w:lang w:val="sr-Latn-RS"/>
+        </w:rPr>
+        <w:t>Predlog projekta iz SIAP-a</w:t>
+      </w:r>
+    </w:p>
+    <w:p>
+      <w:pPr>
+        <w:rPr>
+          <w:lang w:val="sr-Latn-RS"/>
+        </w:rPr>
+      </w:pPr>
+    </w:p>
     <w:p>
       <w:pPr>
         <w:pStyle w:val="Heading1"/>
-      </w:pPr>
-    </w:p>
-    <w:p/>
+        <w:rPr>
+          <w:lang w:val="sr-Latn-RS"/>
+        </w:rPr>
+      </w:pPr>
+    </w:p>
+    <w:p>
+      <w:pPr>
+        <w:rPr>
+          <w:lang w:val="sr-Latn-RS"/>
+        </w:rPr>
+      </w:pPr>
+    </w:p>
     <w:p>
       <w:pPr>
         <w:pStyle w:val="Heading1"/>
-      </w:pPr>
-      <w:proofErr w:type="spellStart"/>
-      <w:r>
-        <w:t>Definicija</w:t>
-      </w:r>
-      <w:proofErr w:type="spellEnd"/>
-      <w:r>
-        <w:t xml:space="preserve"> </w:t>
-      </w:r>
-      <w:proofErr w:type="spellStart"/>
-      <w:r>
-        <w:t>projekta</w:t>
-      </w:r>
-      <w:proofErr w:type="spellEnd"/>
-    </w:p>
-    <w:p/>
-    <w:p>
-      <w:pPr>
-        <w:pStyle w:val="Heading1"/>
-      </w:pPr>
-      <w:proofErr w:type="spellStart"/>
-      <w:r>
-        <w:t>Motivacija</w:t>
-      </w:r>
-      <w:proofErr w:type="spellEnd"/>
-    </w:p>
-    <w:p/>
-    <w:p>
-      <w:pPr>
-        <w:pStyle w:val="Heading1"/>
-      </w:pPr>
-      <w:proofErr w:type="spellStart"/>
-      <w:r>
-        <w:t>Relevantna</w:t>
-      </w:r>
-      <w:proofErr w:type="spellEnd"/>
-      <w:r>
-        <w:t xml:space="preserve"> literature</w:t>
-      </w:r>
-    </w:p>
-    <w:p/>
-    <w:p>
-      <w:pPr>
-        <w:pStyle w:val="Heading1"/>
-      </w:pPr>
-      <w:proofErr w:type="spellStart"/>
-      <w:r>
-        <w:t>Skup</w:t>
-      </w:r>
-      <w:proofErr w:type="spellEnd"/>
-      <w:r>
-        <w:t xml:space="preserve"> </w:t>
-      </w:r>
-      <w:proofErr w:type="spellStart"/>
-      <w:r>
-        <w:t>podataka</w:t>
-      </w:r>
-      <w:proofErr w:type="spellEnd"/>
-    </w:p>
-    <w:p>
-      <w:pPr>
-        <w:jc w:val="both"/>
-        <w:rPr>
-          <w:lang w:val="sr-Latn-RS"/>
-        </w:rPr>
-      </w:pPr>
-      <w:r>
-        <w:rPr>
-          <w:lang w:val="sr-Latn-RS"/>
-        </w:rPr>
-        <w:t>Za ovu temu koristili smo skup podataka prikupljen od strane Centra za kontrolu i prevenciju bolesti  Sjedinjenih Američkih Država (engl. US Centers for Disease Control and Prevention –CDC) koji od 1973. godine sprovodi nacionalno istraživanje porodičnog rasta (engl. National Survey of Family Growth</w:t>
-      </w:r>
-      <w:r>
-        <w:rPr>
-          <w:lang w:val="sr-Latn-RS"/>
-        </w:rPr>
-        <w:t xml:space="preserve">, u daljem tekstu </w:t>
-      </w:r>
-      <w:r>
-        <w:rPr>
-          <w:lang w:val="sr-Latn-RS"/>
-        </w:rPr>
-        <w:t>NSFG). Ovo istraživanje</w:t>
-      </w:r>
-      <w:r>
-        <w:rPr>
-          <w:lang w:val="sr-Latn-RS"/>
-        </w:rPr>
-        <w:t xml:space="preserve"> ima za cilj da prikupi informacije o životu u porodici, sklopljenim brakovima, razvodima, trudnoćama, upotrebi kontraceptivnih sredstava, kao i zdravlju muškaraca i žena. Rezultati ovog istraživanja se koriste u svrhe planiranja zdrastvenih usluga, edukacionih programa, kao i za statistička istraživanja porodica, prirodnog priraštaja i zdravlja. Ovo istraživanje je vrešeno u više ciklusa, gde ćemo u svrhe ovog rada koristiti podatke prikupljenje u šestom ciklusu, koji obuhvata period od januara 2002. do marta 2003. godine. Korišćeni podaci su dostupni na internet stranici ove studije: </w:t>
-      </w:r>
-      <w:r>
-        <w:rPr>
-          <w:lang w:val="sr-Latn-RS"/>
-        </w:rPr>
-        <w:fldChar w:fldCharType="begin"/>
-      </w:r>
-      <w:r>
-        <w:rPr>
-          <w:lang w:val="sr-Latn-RS"/>
-        </w:rPr>
-        <w:instrText xml:space="preserve"> HYPERLINK "</w:instrText>
-      </w:r>
-      <w:r>
-        <w:rPr>
-          <w:lang w:val="sr-Latn-RS"/>
-        </w:rPr>
-        <w:instrText>http://www.cdc.gov/nchs/nsfg/nsfg_cycle6.htm</w:instrText>
-      </w:r>
-      <w:r>
-        <w:rPr>
-          <w:lang w:val="sr-Latn-RS"/>
-        </w:rPr>
-        <w:instrText xml:space="preserve">" </w:instrText>
-      </w:r>
-      <w:r>
-        <w:rPr>
-          <w:lang w:val="sr-Latn-RS"/>
-        </w:rPr>
-        <w:fldChar w:fldCharType="separate"/>
-      </w:r>
-      <w:r>
-        <w:rPr>
-          <w:rStyle w:val="Hyperlink"/>
-          <w:lang w:val="sr-Latn-RS"/>
-        </w:rPr>
-        <w:t>http://www.cdc.gov/nchs/nsfg/nsfg_cycle6.htm</w:t>
-      </w:r>
-      <w:r>
-        <w:rPr>
-          <w:lang w:val="sr-Latn-RS"/>
-        </w:rPr>
-        <w:fldChar w:fldCharType="end"/>
-      </w:r>
-      <w:r>
-        <w:rPr>
-          <w:lang w:val="sr-Latn-RS"/>
-        </w:rPr>
-        <w:t xml:space="preserve"> . </w:t>
+        <w:rPr>
+          <w:lang w:val="sr-Latn-RS"/>
+        </w:rPr>
+      </w:pPr>
+      <w:r>
+        <w:rPr>
+          <w:lang w:val="sr-Latn-RS"/>
+        </w:rPr>
+        <w:t>Definicija projekta</w:t>
       </w:r>
       <w:bookmarkStart w:id="0" w:name="_GoBack"/>
       <w:bookmarkEnd w:id="0"/>
     </w:p>
     <w:p>
       <w:pPr>
+        <w:rPr>
+          <w:lang w:val="sr-Latn-RS"/>
+        </w:rPr>
+      </w:pPr>
+    </w:p>
+    <w:p>
+      <w:pPr>
+        <w:pStyle w:val="Heading1"/>
+        <w:rPr>
+          <w:lang w:val="sr-Latn-RS"/>
+        </w:rPr>
+      </w:pPr>
+      <w:r>
+        <w:rPr>
+          <w:lang w:val="sr-Latn-RS"/>
+        </w:rPr>
+        <w:t>Motivacija</w:t>
+      </w:r>
+    </w:p>
+    <w:p>
+      <w:pPr>
+        <w:rPr>
+          <w:lang w:val="sr-Latn-RS"/>
+        </w:rPr>
+      </w:pPr>
+    </w:p>
+    <w:p>
+      <w:pPr>
+        <w:pStyle w:val="Heading1"/>
+        <w:rPr>
+          <w:lang w:val="sr-Latn-RS"/>
+        </w:rPr>
+      </w:pPr>
+      <w:r>
+        <w:rPr>
+          <w:lang w:val="sr-Latn-RS"/>
+        </w:rPr>
+        <w:t>Relevantna literature</w:t>
+      </w:r>
+    </w:p>
+    <w:p>
+      <w:pPr>
+        <w:rPr>
+          <w:lang w:val="sr-Latn-RS"/>
+        </w:rPr>
+      </w:pPr>
+    </w:p>
+    <w:p>
+      <w:pPr>
+        <w:pStyle w:val="Heading1"/>
+        <w:rPr>
+          <w:lang w:val="sr-Latn-RS"/>
+        </w:rPr>
+      </w:pPr>
+      <w:r>
+        <w:rPr>
+          <w:lang w:val="sr-Latn-RS"/>
+        </w:rPr>
+        <w:t>Skup podataka</w:t>
+      </w:r>
+    </w:p>
+    <w:p>
+      <w:pPr>
         <w:jc w:val="both"/>
         <w:rPr>
           <w:lang w:val="sr-Latn-RS"/>
@@ -195,6 +129,53 @@
         <w:rPr>
           <w:lang w:val="sr-Latn-RS"/>
         </w:rPr>
+        <w:t>Za ovu temu koristili smo skup podataka prikupljen od strane Centra za kontrolu i prevenciju bolesti  Sjedinjenih Američkih Država (engl. US Centers for Disease Control and Prevention –CDC) koji od 1973. godine sprovodi nacionalno istraživanje porodičnog rasta (engl. National Survey of Family Growth</w:t>
+      </w:r>
+      <w:r>
+        <w:rPr>
+          <w:lang w:val="sr-Latn-RS"/>
+        </w:rPr>
+        <w:t xml:space="preserve">, u daljem tekstu </w:t>
+      </w:r>
+      <w:r>
+        <w:rPr>
+          <w:lang w:val="sr-Latn-RS"/>
+        </w:rPr>
+        <w:t>NSFG). Ovo istraživanje</w:t>
+      </w:r>
+      <w:r>
+        <w:rPr>
+          <w:lang w:val="sr-Latn-RS"/>
+        </w:rPr>
+        <w:t xml:space="preserve"> ima za cilj da prikupi informacije o životu u porodici, sklopljenim brakovima, razvodima, trudnoćama, upotrebi kontraceptivnih sredstava, kao i zdravlju muškaraca i žena. Rezultati ovog istraživanja se koriste u svrhe planiranja zdrastvenih usluga, edukacionih programa, kao i za statistička istraživanja porodica, prirodnog priraštaja i zdravlja. Ovo istraživanje je vrešeno u više ciklusa, gde ćemo u svrhe ovog rada koristiti podatke prikupljenje u šestom ciklusu, koji obuhvata period od januara 2002. do marta 2003. godine. Korišćeni podaci su dostupni na internet stranici ove studije: </w:t>
+      </w:r>
+      <w:hyperlink r:id="rId5" w:history="1">
+        <w:r>
+          <w:rPr>
+            <w:rStyle w:val="Hyperlink"/>
+            <w:lang w:val="sr-Latn-RS"/>
+          </w:rPr>
+          <w:t>http://www.cdc.gov/nchs/nsfg/nsfg_cycle6.htm</w:t>
+        </w:r>
+      </w:hyperlink>
+      <w:r>
+        <w:rPr>
+          <w:lang w:val="sr-Latn-RS"/>
+        </w:rPr>
+        <w:t xml:space="preserve"> . </w:t>
+      </w:r>
+    </w:p>
+    <w:p>
+      <w:pPr>
+        <w:jc w:val="both"/>
+        <w:rPr>
+          <w:lang w:val="sr-Latn-RS"/>
+        </w:rPr>
+      </w:pPr>
+      <w:r>
+        <w:rPr>
+          <w:lang w:val="sr-Latn-RS"/>
+        </w:rPr>
         <w:t xml:space="preserve">NSFG predstavlja studiju preseka, gde se beleže podacija jednog izabranog dela populacije u jednom trenutku vremena. Ciljna populacija ovog istraživanja su građani SAD-a između 15 i 44 godine starosti. U ovom istraživanju poseban akcenat je stavljen na različite grupe populacije, kao što su Latino-Amerikanci, Afro-Amerikanci i tinejdžeri, gde je broj ispitanika ovih grupa procentualno veći od njihove zastupljenosti u celokupnoj populaciji. </w:t>
       </w:r>
     </w:p>
@@ -205,56 +186,264 @@
           <w:lang w:val="sr-Latn-RS"/>
         </w:rPr>
       </w:pPr>
-    </w:p>
-    <w:p/>
+      <w:r>
+        <w:rPr>
+          <w:lang w:val="sr-Latn-RS"/>
+        </w:rPr>
+        <w:t xml:space="preserve">Podaci su dostupni u vidu fajlova čiji je sadržaj u ASCII formatu. Skupovi podataka su organizovani kroz parove fajlova. Prvi je „.dat“ fajl sadrži same podatke, organizovane u redove i kolone, gde svaki red predstavlja jednu pojavu, npr. jednu trudnoću, a drugi „.dct“ fajl predstavlja opis svake kolone, tip podatka, naziv kolone i opis vrednosti. Pošto fokus našeg istraživanja predstavlja analiza trudnoća i zdravlja žena, najviše ćemo koristiti skup podataka o trudnoćama, kao i skup podataka o žena čiji podaci su prikupljani. U okviru skupa podataka o trudnoćama dostupni su podaci o dužini trudnoće, ishodu, redosledu trudnoće, toku, o deci rodjenoj u ovoj trudnoći ili od iste majke, kao i još preko 200 drugih vrednosti koje su od manjeg ili većeg značaja za naše istraživanje. Podaci o ispitanicima ženskog pola </w:t>
+      </w:r>
+      <w:r>
+        <w:rPr>
+          <w:lang w:val="sr-Latn-RS"/>
+        </w:rPr>
+        <w:lastRenderedPageBreak/>
+        <w:t>sadrže podatke o starosti, trenutnom nivou zdravlja, istorji bolesti, nivou obrazovanja, pripadnosti nekoj grupi i još preko 2000 drugih obeležja.</w:t>
+      </w:r>
+      <w:r>
+        <w:rPr>
+          <w:lang w:val="sr-Latn-RS"/>
+        </w:rPr>
+        <w:t xml:space="preserve"> </w:t>
+      </w:r>
+    </w:p>
+    <w:p>
+      <w:pPr>
+        <w:jc w:val="both"/>
+        <w:rPr>
+          <w:lang w:val="sr-Latn-RS"/>
+        </w:rPr>
+      </w:pPr>
+      <w:r>
+        <w:rPr>
+          <w:lang w:val="sr-Latn-RS"/>
+        </w:rPr>
+        <w:t>Pre same analiza ovog skupa podataka, potrebno je izvrišiti transformaciju ovih podataka. Transformacija podataka je potrebna iz više razloga, pre svega radi eliminacije netačnih vrednosti i prilagođavanja mernih jednica našem, metričkom sistemu.</w:t>
+      </w:r>
+    </w:p>
     <w:p>
       <w:pPr>
         <w:pStyle w:val="Heading1"/>
-      </w:pPr>
-      <w:proofErr w:type="spellStart"/>
-      <w:r>
+        <w:rPr>
+          <w:lang w:val="sr-Latn-RS"/>
+        </w:rPr>
+      </w:pPr>
+      <w:r>
+        <w:rPr>
+          <w:lang w:val="sr-Latn-RS"/>
+        </w:rPr>
         <w:t>Metodologija</w:t>
       </w:r>
-      <w:proofErr w:type="spellEnd"/>
-    </w:p>
-    <w:p/>
+    </w:p>
+    <w:p>
+      <w:pPr>
+        <w:rPr>
+          <w:lang w:val="sr-Latn-RS"/>
+        </w:rPr>
+      </w:pPr>
+    </w:p>
     <w:p>
       <w:pPr>
         <w:pStyle w:val="Heading1"/>
-      </w:pPr>
-      <w:proofErr w:type="spellStart"/>
-      <w:r>
+        <w:rPr>
+          <w:lang w:val="sr-Latn-RS"/>
+        </w:rPr>
+      </w:pPr>
+      <w:r>
+        <w:rPr>
+          <w:lang w:val="sr-Latn-RS"/>
+        </w:rPr>
         <w:t>Softver</w:t>
       </w:r>
-      <w:proofErr w:type="spellEnd"/>
-    </w:p>
-    <w:p/>
+    </w:p>
+    <w:p>
+      <w:pPr>
+        <w:rPr>
+          <w:lang w:val="sr-Latn-RS"/>
+        </w:rPr>
+      </w:pPr>
+      <w:r>
+        <w:rPr>
+          <w:lang w:val="sr-Latn-RS"/>
+        </w:rPr>
+        <w:t xml:space="preserve">Za izradu projekta koristiće se programski jezik Python, kao i bibloteke podesne za statističku analizu podataka. Biblioteka “Pandas” za prikazivanje i analizu podataka, “Numpy” za osnovne numeričke operacije, “SciPy” u svrhe naprednih izračunavanja uključujući i statistiku. “StatsModels” za regresiju i druge statističke analize, kao i “matplotlib” za vizualizaciju podataka. </w:t>
+      </w:r>
+    </w:p>
     <w:p>
       <w:pPr>
         <w:pStyle w:val="Heading1"/>
-      </w:pPr>
-      <w:proofErr w:type="spellStart"/>
-      <w:r>
-        <w:lastRenderedPageBreak/>
-        <w:t>Metod</w:t>
-      </w:r>
-      <w:proofErr w:type="spellEnd"/>
-      <w:r>
-        <w:t xml:space="preserve"> </w:t>
-      </w:r>
-      <w:proofErr w:type="spellStart"/>
-      <w:r>
-        <w:t>evauliacije</w:t>
-      </w:r>
-      <w:proofErr w:type="spellEnd"/>
-    </w:p>
-    <w:p/>
+        <w:rPr>
+          <w:lang w:val="sr-Latn-RS"/>
+        </w:rPr>
+      </w:pPr>
+      <w:r>
+        <w:rPr>
+          <w:lang w:val="sr-Latn-RS"/>
+        </w:rPr>
+        <w:t>Metod evauliacije</w:t>
+      </w:r>
+    </w:p>
+    <w:p>
+      <w:pPr>
+        <w:rPr>
+          <w:lang w:val="sr-Latn-RS"/>
+        </w:rPr>
+      </w:pPr>
+      <w:r>
+        <w:rPr>
+          <w:lang w:val="sr-Latn-RS"/>
+        </w:rPr>
+        <w:t>Kako bismo evaluirali rezultate naše analize, vršićemo analizu na test skupu podatka, za koji su već rezultati već poznati i uporediti ih sa dobijenim rezultatima.</w:t>
+      </w:r>
+    </w:p>
+    <w:p>
+      <w:pPr>
+        <w:rPr>
+          <w:lang w:val="sr-Latn-RS"/>
+        </w:rPr>
+      </w:pPr>
+    </w:p>
     <w:p>
       <w:pPr>
         <w:pStyle w:val="Heading1"/>
-      </w:pPr>
-      <w:r>
+        <w:rPr>
+          <w:lang w:val="sr-Latn-RS"/>
+        </w:rPr>
+      </w:pPr>
+      <w:r>
+        <w:rPr>
+          <w:lang w:val="sr-Latn-RS"/>
+        </w:rPr>
         <w:t>Plan</w:t>
+      </w:r>
+    </w:p>
+    <w:p>
+      <w:pPr>
+        <w:rPr>
+          <w:lang w:val="sr-Latn-RS"/>
+        </w:rPr>
+      </w:pPr>
+      <w:r>
+        <w:rPr>
+          <w:lang w:val="sr-Latn-RS"/>
+        </w:rPr>
+        <w:t xml:space="preserve">Plan rada na ovom projektu obuhvata sledeće bitne tačke (milestones): </w:t>
+      </w:r>
+    </w:p>
+    <w:p>
+      <w:pPr>
+        <w:pStyle w:val="ListParagraph"/>
+        <w:numPr>
+          <w:ilvl w:val="0"/>
+          <w:numId w:val="1"/>
+        </w:numPr>
+        <w:rPr>
+          <w:lang w:val="sr-Latn-RS"/>
+        </w:rPr>
+      </w:pPr>
+      <w:r>
+        <w:rPr>
+          <w:lang w:val="sr-Latn-RS"/>
+        </w:rPr>
+        <w:t>Prikupljanje podatka</w:t>
+      </w:r>
+    </w:p>
+    <w:p>
+      <w:pPr>
+        <w:pStyle w:val="ListParagraph"/>
+        <w:numPr>
+          <w:ilvl w:val="0"/>
+          <w:numId w:val="1"/>
+        </w:numPr>
+        <w:rPr>
+          <w:lang w:val="sr-Latn-RS"/>
+        </w:rPr>
+      </w:pPr>
+      <w:r>
+        <w:rPr>
+          <w:lang w:val="sr-Latn-RS"/>
+        </w:rPr>
+        <w:t>Transformacija podataka</w:t>
+      </w:r>
+    </w:p>
+    <w:p>
+      <w:pPr>
+        <w:pStyle w:val="ListParagraph"/>
+        <w:numPr>
+          <w:ilvl w:val="0"/>
+          <w:numId w:val="1"/>
+        </w:numPr>
+        <w:rPr>
+          <w:lang w:val="sr-Latn-RS"/>
+        </w:rPr>
+      </w:pPr>
+      <w:r>
+        <w:rPr>
+          <w:lang w:val="sr-Latn-RS"/>
+        </w:rPr>
+        <w:t>Analiza podataka upotrebom naprednih statističkih i regresivnih tehnika</w:t>
+      </w:r>
+    </w:p>
+    <w:p>
+      <w:pPr>
+        <w:pStyle w:val="ListParagraph"/>
+        <w:numPr>
+          <w:ilvl w:val="0"/>
+          <w:numId w:val="1"/>
+        </w:numPr>
+        <w:rPr>
+          <w:lang w:val="sr-Latn-RS"/>
+        </w:rPr>
+      </w:pPr>
+      <w:r>
+        <w:rPr>
+          <w:lang w:val="sr-Latn-RS"/>
+        </w:rPr>
+        <w:t>Evaluacija rezultata analize</w:t>
+      </w:r>
+    </w:p>
+    <w:p>
+      <w:pPr>
+        <w:pStyle w:val="ListParagraph"/>
+        <w:numPr>
+          <w:ilvl w:val="0"/>
+          <w:numId w:val="1"/>
+        </w:numPr>
+        <w:rPr>
+          <w:lang w:val="sr-Latn-RS"/>
+        </w:rPr>
+      </w:pPr>
+      <w:r>
+        <w:rPr>
+          <w:lang w:val="sr-Latn-RS"/>
+        </w:rPr>
+        <w:t>Vizuelizacija dobijenih rezultata</w:t>
+      </w:r>
+    </w:p>
+    <w:p>
+      <w:pPr>
+        <w:pStyle w:val="Heading1"/>
+        <w:rPr>
+          <w:lang w:val="sr-Latn-RS"/>
+        </w:rPr>
+      </w:pPr>
+      <w:r>
+        <w:rPr>
+          <w:lang w:val="sr-Latn-RS"/>
+        </w:rPr>
+        <w:t>Tim</w:t>
+      </w:r>
+    </w:p>
+    <w:p>
+      <w:pPr>
+        <w:rPr>
+          <w:lang w:val="sr-Latn-RS"/>
+        </w:rPr>
+      </w:pPr>
+      <w:r>
+        <w:rPr>
+          <w:lang w:val="sr-Latn-RS"/>
+        </w:rPr>
+        <w:t>Tim čine Jelena Ilić  i Gavrilo Drljača (E2 58/2012).</w:t>
       </w:r>
     </w:p>
     <w:sectPr>
@@ -265,6 +454,127 @@
     </w:sectPr>
   </w:body>
 </w:document>
+</file>
+
+<file path=word/numbering.xml><?xml version="1.0" encoding="utf-8"?>
+<w:numbering xmlns:wpc="http://schemas.microsoft.com/office/word/2010/wordprocessingCanvas" xmlns:cx="http://schemas.microsoft.com/office/drawing/2014/chartex" xmlns:mc="http://schemas.openxmlformats.org/markup-compatibility/2006" xmlns:o="urn:schemas-microsoft-com:office:office" xmlns:r="http://schemas.openxmlformats.org/officeDocument/2006/relationships" xmlns:m="http://schemas.openxmlformats.org/officeDocument/2006/math" xmlns:v="urn:schemas-microsoft-com:vml" xmlns:wp14="http://schemas.microsoft.com/office/word/2010/wordprocessingDrawing" xmlns:wp="http://schemas.openxmlformats.org/drawingml/2006/wordprocessingDrawing" xmlns:w10="urn:schemas-microsoft-com:office:word" xmlns:w="http://schemas.openxmlformats.org/wordprocessingml/2006/main" xmlns:w14="http://schemas.microsoft.com/office/word/2010/wordml" xmlns:w15="http://schemas.microsoft.com/office/word/2012/wordml" xmlns:w16se="http://schemas.microsoft.com/office/word/2015/wordml/symex" xmlns:wpg="http://schemas.microsoft.com/office/word/2010/wordprocessingGroup" xmlns:wpi="http://schemas.microsoft.com/office/word/2010/wordprocessingInk" xmlns:wne="http://schemas.microsoft.com/office/word/2006/wordml" xmlns:wps="http://schemas.microsoft.com/office/word/2010/wordprocessingShape" mc:Ignorable="w14 w15 w16se wp14">
+  <w:abstractNum w:abstractNumId="0" w15:restartNumberingAfterBreak="0">
+    <w:nsid w:val="08D50E64"/>
+    <w:multiLevelType w:val="hybridMultilevel"/>
+    <w:tmpl w:val="A072D146"/>
+    <w:lvl w:ilvl="0" w:tplc="04090001">
+      <w:start w:val="1"/>
+      <w:numFmt w:val="bullet"/>
+      <w:lvlText w:val=""/>
+      <w:lvlJc w:val="left"/>
+      <w:pPr>
+        <w:ind w:left="720" w:hanging="360"/>
+      </w:pPr>
+      <w:rPr>
+        <w:rFonts w:ascii="Symbol" w:hAnsi="Symbol" w:hint="default"/>
+      </w:rPr>
+    </w:lvl>
+    <w:lvl w:ilvl="1" w:tplc="04090003" w:tentative="1">
+      <w:start w:val="1"/>
+      <w:numFmt w:val="bullet"/>
+      <w:lvlText w:val="o"/>
+      <w:lvlJc w:val="left"/>
+      <w:pPr>
+        <w:ind w:left="1440" w:hanging="360"/>
+      </w:pPr>
+      <w:rPr>
+        <w:rFonts w:ascii="Courier New" w:hAnsi="Courier New" w:cs="Courier New" w:hint="default"/>
+      </w:rPr>
+    </w:lvl>
+    <w:lvl w:ilvl="2" w:tplc="04090005" w:tentative="1">
+      <w:start w:val="1"/>
+      <w:numFmt w:val="bullet"/>
+      <w:lvlText w:val=""/>
+      <w:lvlJc w:val="left"/>
+      <w:pPr>
+        <w:ind w:left="2160" w:hanging="360"/>
+      </w:pPr>
+      <w:rPr>
+        <w:rFonts w:ascii="Wingdings" w:hAnsi="Wingdings" w:hint="default"/>
+      </w:rPr>
+    </w:lvl>
+    <w:lvl w:ilvl="3" w:tplc="04090001" w:tentative="1">
+      <w:start w:val="1"/>
+      <w:numFmt w:val="bullet"/>
+      <w:lvlText w:val=""/>
+      <w:lvlJc w:val="left"/>
+      <w:pPr>
+        <w:ind w:left="2880" w:hanging="360"/>
+      </w:pPr>
+      <w:rPr>
+        <w:rFonts w:ascii="Symbol" w:hAnsi="Symbol" w:hint="default"/>
+      </w:rPr>
+    </w:lvl>
+    <w:lvl w:ilvl="4" w:tplc="04090003" w:tentative="1">
+      <w:start w:val="1"/>
+      <w:numFmt w:val="bullet"/>
+      <w:lvlText w:val="o"/>
+      <w:lvlJc w:val="left"/>
+      <w:pPr>
+        <w:ind w:left="3600" w:hanging="360"/>
+      </w:pPr>
+      <w:rPr>
+        <w:rFonts w:ascii="Courier New" w:hAnsi="Courier New" w:cs="Courier New" w:hint="default"/>
+      </w:rPr>
+    </w:lvl>
+    <w:lvl w:ilvl="5" w:tplc="04090005" w:tentative="1">
+      <w:start w:val="1"/>
+      <w:numFmt w:val="bullet"/>
+      <w:lvlText w:val=""/>
+      <w:lvlJc w:val="left"/>
+      <w:pPr>
+        <w:ind w:left="4320" w:hanging="360"/>
+      </w:pPr>
+      <w:rPr>
+        <w:rFonts w:ascii="Wingdings" w:hAnsi="Wingdings" w:hint="default"/>
+      </w:rPr>
+    </w:lvl>
+    <w:lvl w:ilvl="6" w:tplc="04090001" w:tentative="1">
+      <w:start w:val="1"/>
+      <w:numFmt w:val="bullet"/>
+      <w:lvlText w:val=""/>
+      <w:lvlJc w:val="left"/>
+      <w:pPr>
+        <w:ind w:left="5040" w:hanging="360"/>
+      </w:pPr>
+      <w:rPr>
+        <w:rFonts w:ascii="Symbol" w:hAnsi="Symbol" w:hint="default"/>
+      </w:rPr>
+    </w:lvl>
+    <w:lvl w:ilvl="7" w:tplc="04090003" w:tentative="1">
+      <w:start w:val="1"/>
+      <w:numFmt w:val="bullet"/>
+      <w:lvlText w:val="o"/>
+      <w:lvlJc w:val="left"/>
+      <w:pPr>
+        <w:ind w:left="5760" w:hanging="360"/>
+      </w:pPr>
+      <w:rPr>
+        <w:rFonts w:ascii="Courier New" w:hAnsi="Courier New" w:cs="Courier New" w:hint="default"/>
+      </w:rPr>
+    </w:lvl>
+    <w:lvl w:ilvl="8" w:tplc="04090005" w:tentative="1">
+      <w:start w:val="1"/>
+      <w:numFmt w:val="bullet"/>
+      <w:lvlText w:val=""/>
+      <w:lvlJc w:val="left"/>
+      <w:pPr>
+        <w:ind w:left="6480" w:hanging="360"/>
+      </w:pPr>
+      <w:rPr>
+        <w:rFonts w:ascii="Wingdings" w:hAnsi="Wingdings" w:hint="default"/>
+      </w:rPr>
+    </w:lvl>
+  </w:abstractNum>
+  <w:num w:numId="1">
+    <w:abstractNumId w:val="0"/>
+  </w:num>
+</w:numbering>
 </file>
 
 <file path=word/styles.xml><?xml version="1.0" encoding="utf-8"?>
@@ -802,6 +1112,17 @@
       <w:u w:val="single"/>
     </w:rPr>
   </w:style>
+  <w:style w:type="paragraph" w:styleId="ListParagraph">
+    <w:name w:val="List Paragraph"/>
+    <w:basedOn w:val="Normal"/>
+    <w:uiPriority w:val="34"/>
+    <w:qFormat/>
+    <w:rsid w:val="007E20B6"/>
+    <w:pPr>
+      <w:ind w:left="720"/>
+      <w:contextualSpacing/>
+    </w:pPr>
+  </w:style>
 </w:styles>
 </file>
 

</xml_diff>

<commit_message>
Work on 'Predlog projekta'
</commit_message>
<xml_diff>
--- a/Predlog projekta iz SIAP.docx
+++ b/Predlog projekta iz SIAP.docx
@@ -19,6 +19,7 @@
     </w:p>
     <w:p>
       <w:pPr>
+        <w:jc w:val="both"/>
         <w:rPr>
           <w:lang w:val="sr-Latn-RS"/>
         </w:rPr>
@@ -27,81 +28,856 @@
     <w:p>
       <w:pPr>
         <w:pStyle w:val="Heading1"/>
-        <w:rPr>
-          <w:lang w:val="sr-Latn-RS"/>
-        </w:rPr>
-      </w:pPr>
-    </w:p>
-    <w:p>
-      <w:pPr>
-        <w:rPr>
-          <w:lang w:val="sr-Latn-RS"/>
-        </w:rPr>
-      </w:pPr>
+        <w:jc w:val="both"/>
+        <w:rPr>
+          <w:lang w:val="sr-Latn-RS"/>
+        </w:rPr>
+      </w:pPr>
+      <w:r>
+        <w:rPr>
+          <w:lang w:val="sr-Latn-RS"/>
+        </w:rPr>
+        <w:t>Definicija projekta</w:t>
+      </w:r>
+    </w:p>
+    <w:p>
+      <w:pPr>
+        <w:jc w:val="both"/>
+        <w:rPr>
+          <w:lang w:val="sr-Latn-RS"/>
+        </w:rPr>
+      </w:pPr>
+      <w:r>
+        <w:rPr>
+          <w:lang w:val="sr-Latn-RS"/>
+        </w:rPr>
+        <w:t>Ovaj dokument sadrži kratak opis onoga što je tema projekta i definicija kao i motivacija za odabranu temu. Nakon motivacije sledi pregled vladajućih stavova i shvatanja u literaturi, z</w:t>
+      </w:r>
+      <w:r>
+        <w:rPr>
+          <w:lang w:val="sr-Latn-RS"/>
+        </w:rPr>
+        <w:t xml:space="preserve">atim kratak opis skupa podataka, </w:t>
+      </w:r>
+      <w:r>
+        <w:rPr>
+          <w:lang w:val="sr-Latn-RS"/>
+        </w:rPr>
+        <w:t>metodologija realizacije i evaluacije projekta</w:t>
+      </w:r>
+      <w:r>
+        <w:rPr>
+          <w:lang w:val="sr-Latn-RS"/>
+        </w:rPr>
+        <w:t>,</w:t>
+      </w:r>
+      <w:r>
+        <w:rPr>
+          <w:lang w:val="sr-Latn-RS"/>
+        </w:rPr>
+        <w:t xml:space="preserve"> softver</w:t>
+      </w:r>
+      <w:r>
+        <w:rPr>
+          <w:lang w:val="sr-Latn-RS"/>
+        </w:rPr>
+        <w:t>a</w:t>
+      </w:r>
+      <w:r>
+        <w:rPr>
+          <w:lang w:val="sr-Latn-RS"/>
+        </w:rPr>
+        <w:t xml:space="preserve"> koji će biti korišćen, a na samom kraju dokumen</w:t>
+      </w:r>
+      <w:r>
+        <w:rPr>
+          <w:lang w:val="sr-Latn-RS"/>
+        </w:rPr>
+        <w:t>ta se nalazi plan rada na projektu</w:t>
+      </w:r>
+    </w:p>
+    <w:p>
+      <w:pPr>
+        <w:jc w:val="both"/>
+        <w:rPr>
+          <w:lang w:val="sr-Latn-RS"/>
+        </w:rPr>
+      </w:pPr>
+      <w:r>
+        <w:rPr>
+          <w:lang w:val="sr-Latn-RS"/>
+        </w:rPr>
+        <w:t xml:space="preserve">Tema našeg projekta je analiza i istraživanje podataka koje je prikupio Centar za kontrolu i prevenciju bolesti Sjedinjenih Američkih Država u okviru nacionalnog istraživanja zdravlja članova porodice, trudnoća i prirodnog priraštaja. Fokus našeg istraživanja biće na prikupljenim podacima o toku trudnoća i celokupnog zdravlja žena, gde ćemo se baviti eksplorativnom analizom i vizualizacijom tih podataka, kao i predikcijom nekih parametara trudnoće, kao </w:t>
+      </w:r>
+      <w:r>
+        <w:rPr>
+          <w:lang w:val="sr-Latn-RS"/>
+        </w:rPr>
+        <w:t>što su trajanje ili ishod u zav</w:t>
+      </w:r>
+      <w:r>
+        <w:rPr>
+          <w:lang w:val="sr-Latn-RS"/>
+        </w:rPr>
+        <w:t xml:space="preserve">isnosti od ostalih podataka vezanih za samu trudnoću i trudnice. </w:t>
+      </w:r>
     </w:p>
     <w:p>
       <w:pPr>
         <w:pStyle w:val="Heading1"/>
-      </w:pPr>
-      <w:r>
-        <w:rPr>
-          <w:lang w:val="sr-Latn-RS"/>
-        </w:rPr>
-        <w:t>Definicija projekta</w:t>
-      </w:r>
-    </w:p>
-    <w:p>
-      <w:pPr>
-        <w:rPr>
-          <w:lang w:val="sr-Latn-RS"/>
-        </w:rPr>
-      </w:pPr>
+        <w:jc w:val="both"/>
+        <w:rPr>
+          <w:lang w:val="sr-Latn-RS"/>
+        </w:rPr>
+      </w:pPr>
+      <w:r>
+        <w:rPr>
+          <w:lang w:val="sr-Latn-RS"/>
+        </w:rPr>
+        <w:t>Motivacija</w:t>
+      </w:r>
+    </w:p>
+    <w:p>
+      <w:pPr>
+        <w:jc w:val="both"/>
+        <w:rPr>
+          <w:lang w:val="sr-Latn-RS"/>
+        </w:rPr>
+      </w:pPr>
+      <w:r>
+        <w:rPr>
+          <w:lang w:val="sr-Latn-RS"/>
+        </w:rPr>
+        <w:t>Na nivou SAD-a godišnje se troši više od 3.2 tril</w:t>
+      </w:r>
+      <w:r>
+        <w:rPr>
+          <w:lang w:val="sr-Latn-RS"/>
+        </w:rPr>
+        <w:t>i</w:t>
+      </w:r>
+      <w:r>
+        <w:rPr>
+          <w:lang w:val="sr-Latn-RS"/>
+        </w:rPr>
+        <w:t>ona dolara na troškove zdra</w:t>
+      </w:r>
+      <w:r>
+        <w:rPr>
+          <w:lang w:val="sr-Latn-RS"/>
+        </w:rPr>
+        <w:t>v</w:t>
+      </w:r>
+      <w:r>
+        <w:rPr>
+          <w:lang w:val="sr-Latn-RS"/>
+        </w:rPr>
+        <w:t>stva, oko 10 000 dolara po glavi stanovnika. Deo tih troškova, naravno, odlazi i na troškove zdra</w:t>
+      </w:r>
+      <w:r>
+        <w:rPr>
+          <w:lang w:val="sr-Latn-RS"/>
+        </w:rPr>
+        <w:t>v</w:t>
+      </w:r>
+      <w:r>
+        <w:rPr>
+          <w:lang w:val="sr-Latn-RS"/>
+        </w:rPr>
+        <w:t>stvenih usluga vezanih za trudnoću. Eksplorativnom analizom ciljnog skupa podataka može se doći do informacija značajnih za bolju raspodelu novca za ulaganje u zdravstvo. Takođe, analizom podataka se može doći do vrednih saznanja koja mogu unaprediti edukativni sistem, a samim tim i po</w:t>
+      </w:r>
+      <w:r>
+        <w:rPr>
+          <w:lang w:val="sr-Latn-RS"/>
+        </w:rPr>
+        <w:t>bolj</w:t>
+      </w:r>
+      <w:r>
+        <w:rPr>
+          <w:lang w:val="sr-Latn-RS"/>
+        </w:rPr>
+        <w:t>šati celokupno zdravlje nacije, kao. Osim „globalnog pogleda“ na trudnoće, analizom i predikcijom ishoda, komplikacija i ostalih osobina pojedinačnih trudnoća mogu se kreirati i planirati bolji paketi zdra</w:t>
+      </w:r>
+      <w:r>
+        <w:rPr>
+          <w:lang w:val="sr-Latn-RS"/>
+        </w:rPr>
+        <w:t>v</w:t>
+      </w:r>
+      <w:r>
+        <w:rPr>
+          <w:lang w:val="sr-Latn-RS"/>
+        </w:rPr>
+        <w:t xml:space="preserve">stvenog osiguranja. </w:t>
+      </w:r>
+    </w:p>
+    <w:p>
+      <w:pPr>
+        <w:spacing w:after="0"/>
+        <w:jc w:val="both"/>
+        <w:rPr>
+          <w:rFonts w:asciiTheme="majorHAnsi" w:eastAsiaTheme="majorEastAsia" w:hAnsiTheme="majorHAnsi" w:cstheme="majorBidi"/>
+          <w:color w:val="2E74B5" w:themeColor="accent1" w:themeShade="BF"/>
+          <w:sz w:val="32"/>
+          <w:szCs w:val="32"/>
+          <w:lang w:val="sr-Latn-RS"/>
+        </w:rPr>
+      </w:pPr>
+      <w:r>
+        <w:rPr>
+          <w:rFonts w:asciiTheme="majorHAnsi" w:eastAsiaTheme="majorEastAsia" w:hAnsiTheme="majorHAnsi" w:cstheme="majorBidi"/>
+          <w:color w:val="2E74B5" w:themeColor="accent1" w:themeShade="BF"/>
+          <w:sz w:val="32"/>
+          <w:szCs w:val="32"/>
+          <w:lang w:val="sr-Latn-RS"/>
+        </w:rPr>
+        <w:t>Pregled vladajućih stavova i shvatanja u literaturi</w:t>
+      </w:r>
+    </w:p>
+    <w:p>
+      <w:pPr>
+        <w:pStyle w:val="Standard"/>
+        <w:jc w:val="both"/>
+        <w:rPr>
+          <w:rFonts w:asciiTheme="minorHAnsi" w:hAnsiTheme="minorHAnsi" w:cstheme="minorHAnsi"/>
+          <w:sz w:val="22"/>
+          <w:szCs w:val="22"/>
+          <w:lang w:val="sr-Latn-RS"/>
+        </w:rPr>
+      </w:pPr>
+      <w:r>
+        <w:rPr>
+          <w:rFonts w:asciiTheme="minorHAnsi" w:hAnsiTheme="minorHAnsi" w:cstheme="minorHAnsi"/>
+          <w:sz w:val="22"/>
+          <w:szCs w:val="22"/>
+          <w:lang w:val="sr-Latn-RS"/>
+        </w:rPr>
+        <w:t xml:space="preserve">[1] </w:t>
+      </w:r>
+      <w:r>
+        <w:rPr>
+          <w:rFonts w:asciiTheme="minorHAnsi" w:hAnsiTheme="minorHAnsi" w:cstheme="minorHAnsi"/>
+          <w:sz w:val="22"/>
+          <w:szCs w:val="22"/>
+          <w:lang w:val="sr-Latn-RS"/>
+        </w:rPr>
+        <w:t>Pregnancy Outcomes by Pregnancy Intention in a Managed Care Setting</w:t>
+      </w:r>
+      <w:r>
+        <w:rPr>
+          <w:rFonts w:asciiTheme="minorHAnsi" w:hAnsiTheme="minorHAnsi" w:cstheme="minorHAnsi"/>
+          <w:sz w:val="22"/>
+          <w:szCs w:val="22"/>
+          <w:lang w:val="sr-Latn-RS"/>
+        </w:rPr>
+        <w:t xml:space="preserve">, </w:t>
+      </w:r>
+      <w:r>
+        <w:rPr>
+          <w:rFonts w:asciiTheme="minorHAnsi" w:hAnsiTheme="minorHAnsi" w:cstheme="minorHAnsi"/>
+          <w:sz w:val="22"/>
+          <w:szCs w:val="22"/>
+          <w:lang w:val="sr-Latn-RS"/>
+        </w:rPr>
+        <w:t>Postlethwaite, D., Armstrong, M.A., Hung, YY. et al. Matern Child Health J (2010) 14: 227. doi:10.1007/s10995-009-0446-5</w:t>
+      </w:r>
+    </w:p>
+    <w:p>
+      <w:pPr>
+        <w:pStyle w:val="Standard"/>
+        <w:jc w:val="both"/>
+        <w:rPr>
+          <w:rFonts w:asciiTheme="minorHAnsi" w:hAnsiTheme="minorHAnsi" w:cstheme="minorHAnsi"/>
+          <w:sz w:val="22"/>
+          <w:szCs w:val="22"/>
+          <w:lang w:val="sr-Latn-RS"/>
+        </w:rPr>
+      </w:pPr>
+      <w:hyperlink r:id="rId7" w:history="1">
+        <w:r>
+          <w:rPr>
+            <w:rStyle w:val="Hyperlink"/>
+            <w:rFonts w:asciiTheme="minorHAnsi" w:hAnsiTheme="minorHAnsi" w:cstheme="minorHAnsi"/>
+            <w:sz w:val="22"/>
+            <w:szCs w:val="22"/>
+            <w:lang w:val="sr-Latn-RS"/>
+          </w:rPr>
+          <w:t>http://link.springer.com/article/10.1007%2Fs10995-009-0446-5</w:t>
+        </w:r>
+      </w:hyperlink>
+    </w:p>
+    <w:p>
+      <w:pPr>
+        <w:pStyle w:val="Heading3"/>
+        <w:ind w:left="288"/>
+        <w:rPr>
+          <w:lang w:val="sr-Latn-RS" w:eastAsia="zh-CN" w:bidi="hi-IN"/>
+        </w:rPr>
+      </w:pPr>
+      <w:r>
+        <w:rPr>
+          <w:lang w:val="sr-Latn-RS" w:eastAsia="zh-CN" w:bidi="hi-IN"/>
+        </w:rPr>
+        <w:t>Tema rada</w:t>
+      </w:r>
+      <w:r>
+        <w:rPr>
+          <w:lang w:val="sr-Latn-RS" w:eastAsia="zh-CN" w:bidi="hi-IN"/>
+        </w:rPr>
+        <w:t>:</w:t>
+      </w:r>
+    </w:p>
+    <w:p>
+      <w:pPr>
+        <w:ind w:left="288"/>
+        <w:jc w:val="both"/>
+        <w:rPr>
+          <w:lang w:val="sr-Latn-RS" w:eastAsia="zh-CN" w:bidi="hi-IN"/>
+        </w:rPr>
+      </w:pPr>
+      <w:r>
+        <w:rPr>
+          <w:lang w:val="sr-Latn-RS" w:eastAsia="zh-CN" w:bidi="hi-IN"/>
+        </w:rPr>
+        <w:t xml:space="preserve">Mnoge objavljene studije pokazuju da postoji korelacija između loših ishoda trudnoće i </w:t>
+      </w:r>
+      <w:r>
+        <w:rPr>
+          <w:lang w:val="sr-Latn-RS" w:eastAsia="zh-CN" w:bidi="hi-IN"/>
+        </w:rPr>
+        <w:t>neželjenih</w:t>
+      </w:r>
+      <w:r>
+        <w:rPr>
+          <w:lang w:val="sr-Latn-RS" w:eastAsia="zh-CN" w:bidi="hi-IN"/>
+        </w:rPr>
+        <w:t xml:space="preserve"> trudnoća, t</w:t>
+      </w:r>
+      <w:r>
+        <w:rPr>
+          <w:lang w:val="sr-Latn-RS" w:eastAsia="zh-CN" w:bidi="hi-IN"/>
+        </w:rPr>
+        <w:t>j. da je stepen loših ishoda</w:t>
+      </w:r>
+      <w:r>
+        <w:rPr>
+          <w:lang w:val="sr-Latn-RS" w:eastAsia="zh-CN" w:bidi="hi-IN"/>
+        </w:rPr>
+        <w:t xml:space="preserve"> neproporcionalno veći kod trudnoća koje su bile </w:t>
+      </w:r>
+      <w:r>
+        <w:rPr>
+          <w:lang w:val="sr-Latn-RS" w:eastAsia="zh-CN" w:bidi="hi-IN"/>
+        </w:rPr>
+        <w:t>neželjene</w:t>
+      </w:r>
+      <w:r>
+        <w:rPr>
+          <w:lang w:val="sr-Latn-RS" w:eastAsia="zh-CN" w:bidi="hi-IN"/>
+        </w:rPr>
+        <w:t>. Ova studij</w:t>
+      </w:r>
+      <w:r>
+        <w:rPr>
+          <w:lang w:val="sr-Latn-RS" w:eastAsia="zh-CN" w:bidi="hi-IN"/>
+        </w:rPr>
+        <w:t xml:space="preserve">a je osmišljena da posmatra ishode nadgledanih trudnoća u zavisnosti od sociodemografskog statusa žena i toga da li je trudnoća bila </w:t>
+      </w:r>
+      <w:r>
+        <w:rPr>
+          <w:lang w:val="sr-Latn-RS" w:eastAsia="zh-CN" w:bidi="hi-IN"/>
+        </w:rPr>
+        <w:t>neželjena</w:t>
+      </w:r>
+      <w:r>
+        <w:rPr>
+          <w:lang w:val="sr-Latn-RS" w:eastAsia="zh-CN" w:bidi="hi-IN"/>
+        </w:rPr>
+        <w:t xml:space="preserve"> ili ne.</w:t>
+      </w:r>
+    </w:p>
+    <w:p>
+      <w:pPr>
+        <w:pStyle w:val="Heading3"/>
+        <w:ind w:left="288"/>
+        <w:rPr>
+          <w:lang w:val="sr-Latn-RS" w:eastAsia="zh-CN" w:bidi="hi-IN"/>
+        </w:rPr>
+      </w:pPr>
+      <w:r>
+        <w:rPr>
+          <w:lang w:val="sr-Latn-RS" w:eastAsia="zh-CN" w:bidi="hi-IN"/>
+        </w:rPr>
+        <w:t>Podaci:</w:t>
+      </w:r>
+    </w:p>
+    <w:p>
+      <w:pPr>
+        <w:spacing w:after="0"/>
+        <w:ind w:left="288"/>
+        <w:jc w:val="both"/>
+        <w:rPr>
+          <w:lang w:val="sr-Latn-RS" w:eastAsia="zh-CN" w:bidi="hi-IN"/>
+        </w:rPr>
+      </w:pPr>
+      <w:r>
+        <w:rPr>
+          <w:lang w:val="sr-Latn-RS" w:eastAsia="zh-CN" w:bidi="hi-IN"/>
+        </w:rPr>
+        <w:t xml:space="preserve">Korišćeni su podaci </w:t>
+      </w:r>
+      <w:r>
+        <w:rPr>
+          <w:lang w:val="sr-Latn-RS" w:eastAsia="zh-CN" w:bidi="hi-IN"/>
+        </w:rPr>
+        <w:t xml:space="preserve">iz 2002. godine </w:t>
+      </w:r>
+      <w:r>
+        <w:rPr>
+          <w:lang w:val="sr-Latn-RS" w:eastAsia="zh-CN" w:bidi="hi-IN"/>
+        </w:rPr>
+        <w:t xml:space="preserve">o </w:t>
+      </w:r>
+      <w:r>
+        <w:rPr>
+          <w:lang w:val="sr-Latn-RS" w:eastAsia="zh-CN" w:bidi="hi-IN"/>
+        </w:rPr>
+        <w:t>1784</w:t>
+      </w:r>
+      <w:r>
+        <w:rPr>
+          <w:lang w:val="sr-Latn-RS" w:eastAsia="zh-CN" w:bidi="hi-IN"/>
+        </w:rPr>
+        <w:t xml:space="preserve"> žene starosti od 15 do </w:t>
+      </w:r>
+      <w:r>
+        <w:rPr>
+          <w:lang w:val="sr-Latn-RS" w:eastAsia="zh-CN" w:bidi="hi-IN"/>
+        </w:rPr>
+        <w:t>4</w:t>
+      </w:r>
+      <w:r>
+        <w:rPr>
+          <w:lang w:val="sr-Latn-RS" w:eastAsia="zh-CN" w:bidi="hi-IN"/>
+        </w:rPr>
+        <w:t xml:space="preserve">4 godine </w:t>
+      </w:r>
+      <w:r>
+        <w:rPr>
+          <w:lang w:val="sr-Latn-RS" w:eastAsia="zh-CN" w:bidi="hi-IN"/>
+        </w:rPr>
+        <w:t>prikupljenih na nivou Kalifornije i poređeni su sa podacima prikupljenim na nivou države, u okviru već pomenutnog Nacionalog istraživanja porodičnog rasta.</w:t>
+      </w:r>
+      <w:bookmarkStart w:id="0" w:name="_GoBack"/>
+      <w:bookmarkEnd w:id="0"/>
+    </w:p>
+    <w:p>
+      <w:pPr>
+        <w:pStyle w:val="Heading3"/>
+        <w:ind w:firstLine="288"/>
+        <w:rPr>
+          <w:lang w:val="sr-Latn-RS" w:eastAsia="zh-CN" w:bidi="hi-IN"/>
+        </w:rPr>
+      </w:pPr>
+      <w:r>
+        <w:rPr>
+          <w:lang w:val="sr-Latn-RS" w:eastAsia="zh-CN" w:bidi="hi-IN"/>
+        </w:rPr>
+        <w:t>Korišćeni algoritmi:</w:t>
+      </w:r>
+    </w:p>
+    <w:p>
+      <w:pPr>
+        <w:ind w:left="288"/>
+        <w:jc w:val="both"/>
+        <w:rPr>
+          <w:lang w:val="sr-Latn-RS" w:eastAsia="zh-CN" w:bidi="hi-IN"/>
+        </w:rPr>
+      </w:pPr>
+      <w:r>
+        <w:rPr>
+          <w:lang w:val="sr-Latn-RS" w:eastAsia="zh-CN" w:bidi="hi-IN"/>
+        </w:rPr>
+        <w:t>Korišćene su metode eksplorativne an</w:t>
+      </w:r>
+      <w:r>
+        <w:rPr>
+          <w:lang w:val="sr-Latn-RS" w:eastAsia="zh-CN" w:bidi="hi-IN"/>
+        </w:rPr>
+        <w:t>a</w:t>
+      </w:r>
+      <w:r>
+        <w:rPr>
+          <w:lang w:val="sr-Latn-RS" w:eastAsia="zh-CN" w:bidi="hi-IN"/>
+        </w:rPr>
+        <w:t>lize podataka i modeli višestruk</w:t>
+      </w:r>
+      <w:r>
+        <w:rPr>
+          <w:lang w:val="sr-Latn-RS" w:eastAsia="zh-CN" w:bidi="hi-IN"/>
+        </w:rPr>
+        <w:t>e regresije kako bi se istražili i predvideli</w:t>
+      </w:r>
+      <w:r>
+        <w:rPr>
+          <w:lang w:val="sr-Latn-RS" w:eastAsia="zh-CN" w:bidi="hi-IN"/>
+        </w:rPr>
+        <w:t xml:space="preserve"> </w:t>
+      </w:r>
+      <w:r>
+        <w:rPr>
+          <w:lang w:val="sr-Latn-RS" w:eastAsia="zh-CN" w:bidi="hi-IN"/>
+        </w:rPr>
+        <w:t xml:space="preserve">ishodi i </w:t>
+      </w:r>
+      <w:r>
+        <w:rPr>
+          <w:lang w:val="sr-Latn-RS" w:eastAsia="zh-CN" w:bidi="hi-IN"/>
+        </w:rPr>
+        <w:t>mogućnost javljanja neželjenih trudnoća</w:t>
+      </w:r>
+      <w:r>
+        <w:rPr>
+          <w:lang w:val="sr-Latn-RS" w:eastAsia="zh-CN" w:bidi="hi-IN"/>
+        </w:rPr>
+        <w:t xml:space="preserve"> u zavisnosti od sociodemografskog položaja žena. </w:t>
+      </w:r>
+    </w:p>
+    <w:p>
+      <w:pPr>
+        <w:pStyle w:val="Heading3"/>
+        <w:ind w:left="288"/>
+        <w:rPr>
+          <w:lang w:val="sr-Latn-RS" w:eastAsia="zh-CN" w:bidi="hi-IN"/>
+        </w:rPr>
+      </w:pPr>
+      <w:r>
+        <w:rPr>
+          <w:lang w:val="sr-Latn-RS" w:eastAsia="zh-CN" w:bidi="hi-IN"/>
+        </w:rPr>
+        <w:lastRenderedPageBreak/>
+        <w:t>Ostvareni rezultati:</w:t>
+      </w:r>
+    </w:p>
+    <w:p>
+      <w:pPr>
+        <w:ind w:left="288"/>
+        <w:jc w:val="both"/>
+        <w:rPr>
+          <w:lang w:val="sr-Latn-RS" w:eastAsia="zh-CN" w:bidi="hi-IN"/>
+        </w:rPr>
+      </w:pPr>
+      <w:r>
+        <w:rPr>
+          <w:lang w:val="sr-Latn-RS" w:eastAsia="zh-CN" w:bidi="hi-IN"/>
+        </w:rPr>
+        <w:t xml:space="preserve">Analizom je pokazano </w:t>
+      </w:r>
+      <w:r>
+        <w:rPr>
+          <w:lang w:val="sr-Latn-RS" w:eastAsia="zh-CN" w:bidi="hi-IN"/>
+        </w:rPr>
+        <w:t>da je 62.1% trudnoća bilo plan</w:t>
+      </w:r>
+      <w:r>
+        <w:rPr>
+          <w:lang w:val="sr-Latn-RS" w:eastAsia="zh-CN" w:bidi="hi-IN"/>
+        </w:rPr>
+        <w:t>irano, 26.4% neplanirano, a 11.4 % neželjeno</w:t>
+      </w:r>
+      <w:r>
+        <w:rPr>
+          <w:lang w:val="sr-Latn-RS" w:eastAsia="zh-CN" w:bidi="hi-IN"/>
+        </w:rPr>
+        <w:t>.</w:t>
+      </w:r>
+      <w:r>
+        <w:rPr>
+          <w:lang w:val="sr-Latn-RS" w:eastAsia="zh-CN" w:bidi="hi-IN"/>
+        </w:rPr>
+        <w:t xml:space="preserve"> </w:t>
+      </w:r>
+      <w:r>
+        <w:rPr>
+          <w:lang w:val="sr-Latn-RS" w:eastAsia="zh-CN" w:bidi="hi-IN"/>
+        </w:rPr>
+        <w:t xml:space="preserve">Pokazano je da su žene koje su mlade, nižeg obrazovanja, samohrane, </w:t>
+      </w:r>
+      <w:r>
+        <w:rPr>
+          <w:lang w:val="sr-Latn-RS" w:eastAsia="zh-CN" w:bidi="hi-IN"/>
+        </w:rPr>
+        <w:t xml:space="preserve">koje konzumiraju alkohol i koje pripadaju nekoj nacionalnoj manjini, podložnije </w:t>
+      </w:r>
+      <w:r>
+        <w:rPr>
+          <w:lang w:val="sr-Latn-RS" w:eastAsia="zh-CN" w:bidi="hi-IN"/>
+        </w:rPr>
+        <w:t>neželjenim</w:t>
+      </w:r>
+      <w:r>
+        <w:rPr>
+          <w:lang w:val="sr-Latn-RS" w:eastAsia="zh-CN" w:bidi="hi-IN"/>
+        </w:rPr>
+        <w:t xml:space="preserve"> trudnoćama. Ipak, pokazano je i da se ishodi planiranih, neplaniranih i </w:t>
+      </w:r>
+      <w:r>
+        <w:rPr>
+          <w:lang w:val="sr-Latn-RS" w:eastAsia="zh-CN" w:bidi="hi-IN"/>
+        </w:rPr>
+        <w:t>neželjenih</w:t>
+      </w:r>
+      <w:r>
+        <w:rPr>
+          <w:lang w:val="sr-Latn-RS" w:eastAsia="zh-CN" w:bidi="hi-IN"/>
+        </w:rPr>
+        <w:t xml:space="preserve"> trudnoća statistički ne razlikuju, suprotno nekim prethodnim istraživanjima.</w:t>
+      </w:r>
+    </w:p>
+    <w:p>
+      <w:pPr>
+        <w:pStyle w:val="Standard"/>
+        <w:jc w:val="both"/>
+        <w:rPr>
+          <w:rFonts w:asciiTheme="minorHAnsi" w:hAnsiTheme="minorHAnsi" w:cstheme="minorHAnsi"/>
+          <w:sz w:val="22"/>
+          <w:szCs w:val="22"/>
+          <w:lang w:val="sr-Latn-RS"/>
+        </w:rPr>
+      </w:pPr>
+      <w:r>
+        <w:rPr>
+          <w:rFonts w:asciiTheme="minorHAnsi" w:hAnsiTheme="minorHAnsi" w:cstheme="minorHAnsi"/>
+          <w:sz w:val="22"/>
+          <w:szCs w:val="22"/>
+          <w:lang w:val="sr-Latn-RS"/>
+        </w:rPr>
+        <w:t>[2] Determinants of and Disparities in Reproductive Health Service Use Among Adolescent and Young Adult Women in the United States, 2002–2008,</w:t>
+      </w:r>
+      <w:r>
+        <w:rPr>
+          <w:rFonts w:asciiTheme="minorHAnsi" w:hAnsiTheme="minorHAnsi" w:cstheme="minorHAnsi"/>
+          <w:sz w:val="22"/>
+          <w:szCs w:val="22"/>
+          <w:lang w:val="sr-Latn-RS"/>
+        </w:rPr>
+        <w:t xml:space="preserve"> </w:t>
+      </w:r>
+      <w:r>
+        <w:rPr>
+          <w:rFonts w:asciiTheme="minorHAnsi" w:hAnsiTheme="minorHAnsi" w:cstheme="minorHAnsi"/>
+          <w:sz w:val="22"/>
+          <w:szCs w:val="22"/>
+          <w:lang w:val="sr-Latn-RS"/>
+        </w:rPr>
+        <w:t>Kelli Stidham Hall, PhD, MSN, Caroline Moreau, MD, PhD, and James Trussell, PhD</w:t>
+      </w:r>
+    </w:p>
+    <w:p>
+      <w:pPr>
+        <w:jc w:val="both"/>
+        <w:rPr>
+          <w:rFonts w:cstheme="minorHAnsi"/>
+          <w:lang w:val="sr-Latn-RS" w:eastAsia="zh-CN" w:bidi="hi-IN"/>
+        </w:rPr>
+      </w:pPr>
+      <w:hyperlink r:id="rId8" w:history="1">
+        <w:r>
+          <w:rPr>
+            <w:rStyle w:val="Hyperlink"/>
+            <w:rFonts w:cstheme="minorHAnsi"/>
+            <w:lang w:val="sr-Latn-RS" w:eastAsia="zh-CN" w:bidi="hi-IN"/>
+          </w:rPr>
+          <w:t>http://ajph.aphapublications.org/doi/abs/10.2105/AJPH.2011.300380</w:t>
+        </w:r>
+      </w:hyperlink>
+    </w:p>
+    <w:p>
+      <w:pPr>
+        <w:pStyle w:val="Heading3"/>
+        <w:spacing w:before="0"/>
+        <w:ind w:left="288"/>
+        <w:rPr>
+          <w:lang w:val="sr-Latn-RS" w:eastAsia="zh-CN" w:bidi="hi-IN"/>
+        </w:rPr>
+      </w:pPr>
+      <w:r>
+        <w:rPr>
+          <w:lang w:val="sr-Latn-RS" w:eastAsia="zh-CN" w:bidi="hi-IN"/>
+        </w:rPr>
+        <w:t>Tema rada</w:t>
+      </w:r>
+      <w:r>
+        <w:rPr>
+          <w:lang w:val="sr-Latn-RS" w:eastAsia="zh-CN" w:bidi="hi-IN"/>
+        </w:rPr>
+        <w:t>:</w:t>
+      </w:r>
+    </w:p>
+    <w:p>
+      <w:pPr>
+        <w:spacing w:after="0"/>
+        <w:ind w:left="288"/>
+        <w:jc w:val="both"/>
+        <w:rPr>
+          <w:lang w:val="sr-Latn-RS" w:eastAsia="zh-CN" w:bidi="hi-IN"/>
+        </w:rPr>
+      </w:pPr>
+      <w:r>
+        <w:rPr>
+          <w:lang w:val="sr-Latn-RS" w:eastAsia="zh-CN" w:bidi="hi-IN"/>
+        </w:rPr>
+        <w:t xml:space="preserve">Tema rada je istraživanje </w:t>
+      </w:r>
+      <w:r>
+        <w:rPr>
+          <w:lang w:val="sr-Latn-RS" w:eastAsia="zh-CN" w:bidi="hi-IN"/>
+        </w:rPr>
+        <w:t>determinanti i</w:t>
+      </w:r>
+      <w:r>
+        <w:rPr>
+          <w:lang w:val="sr-Latn-RS" w:eastAsia="zh-CN" w:bidi="hi-IN"/>
+        </w:rPr>
+        <w:t xml:space="preserve"> dis</w:t>
+      </w:r>
+      <w:r>
+        <w:rPr>
+          <w:lang w:val="sr-Latn-RS" w:eastAsia="zh-CN" w:bidi="hi-IN"/>
+        </w:rPr>
+        <w:t xml:space="preserve">pariteta kroz upotrebu zdrastvenih usluga vezanih za reproduktivno zdravlje mladih žena u SAD-u u periodu od 2002. godine do 2008. godine. </w:t>
+      </w:r>
+    </w:p>
+    <w:p>
+      <w:pPr>
+        <w:pStyle w:val="Heading3"/>
+        <w:spacing w:before="0"/>
+        <w:ind w:left="288"/>
+        <w:rPr>
+          <w:lang w:val="sr-Latn-RS" w:eastAsia="zh-CN" w:bidi="hi-IN"/>
+        </w:rPr>
+      </w:pPr>
+      <w:r>
+        <w:rPr>
+          <w:lang w:val="sr-Latn-RS" w:eastAsia="zh-CN" w:bidi="hi-IN"/>
+        </w:rPr>
+        <w:t>Podaci:</w:t>
+      </w:r>
+    </w:p>
+    <w:p>
+      <w:pPr>
+        <w:spacing w:after="0"/>
+        <w:ind w:left="288"/>
+        <w:jc w:val="both"/>
+        <w:rPr>
+          <w:lang w:val="sr-Latn-RS" w:eastAsia="zh-CN" w:bidi="hi-IN"/>
+        </w:rPr>
+      </w:pPr>
+      <w:r>
+        <w:rPr>
+          <w:lang w:val="sr-Latn-RS" w:eastAsia="zh-CN" w:bidi="hi-IN"/>
+        </w:rPr>
+        <w:t>Korišćeni su podaci o 4421 žene starosti od 15 do 24 godine prikupljenih u okviru</w:t>
+      </w:r>
+      <w:r>
+        <w:rPr>
+          <w:lang w:val="sr-Latn-RS" w:eastAsia="zh-CN" w:bidi="hi-IN"/>
+        </w:rPr>
+        <w:t xml:space="preserve"> više</w:t>
+      </w:r>
+      <w:r>
+        <w:rPr>
+          <w:lang w:val="sr-Latn-RS" w:eastAsia="zh-CN" w:bidi="hi-IN"/>
+        </w:rPr>
+        <w:t xml:space="preserve"> ciklusa Nacionalnog istraživanja porodičnog rasta</w:t>
+      </w:r>
+      <w:r>
+        <w:rPr>
+          <w:lang w:val="sr-Latn-RS" w:eastAsia="zh-CN" w:bidi="hi-IN"/>
+        </w:rPr>
+        <w:t xml:space="preserve"> (koje je korišćeno i u našem radu).</w:t>
+      </w:r>
+    </w:p>
+    <w:p>
+      <w:pPr>
+        <w:pStyle w:val="Heading3"/>
+        <w:spacing w:before="0"/>
+        <w:ind w:left="288"/>
+        <w:rPr>
+          <w:lang w:val="sr-Latn-RS" w:eastAsia="zh-CN" w:bidi="hi-IN"/>
+        </w:rPr>
+      </w:pPr>
+      <w:r>
+        <w:rPr>
+          <w:lang w:val="sr-Latn-RS" w:eastAsia="zh-CN" w:bidi="hi-IN"/>
+        </w:rPr>
+        <w:t>Korišćeni algoritmi:</w:t>
+      </w:r>
+    </w:p>
+    <w:p>
+      <w:pPr>
+        <w:spacing w:after="0"/>
+        <w:ind w:left="288"/>
+        <w:jc w:val="both"/>
+        <w:rPr>
+          <w:lang w:val="sr-Latn-RS" w:eastAsia="zh-CN" w:bidi="hi-IN"/>
+        </w:rPr>
+      </w:pPr>
+      <w:r>
+        <w:rPr>
+          <w:lang w:val="sr-Latn-RS" w:eastAsia="zh-CN" w:bidi="hi-IN"/>
+        </w:rPr>
+        <w:t>Korišćene su metode eksplorativne anlize podataka i modeli višestruke regresije kako bi se istražila upotreba zdrastvenih usluga iz ugla sociodemografskih i reproduktivnih osobina žena i na taj način istražile potencijalna unapređenja u tim zdravstvenim uslugama.</w:t>
+      </w:r>
+    </w:p>
+    <w:p>
+      <w:pPr>
+        <w:pStyle w:val="Heading3"/>
+        <w:spacing w:before="0"/>
+        <w:ind w:left="288"/>
+        <w:rPr>
+          <w:lang w:val="sr-Latn-RS" w:eastAsia="zh-CN" w:bidi="hi-IN"/>
+        </w:rPr>
+      </w:pPr>
+      <w:r>
+        <w:rPr>
+          <w:lang w:val="sr-Latn-RS" w:eastAsia="zh-CN" w:bidi="hi-IN"/>
+        </w:rPr>
+        <w:t>Ostvareni rezultati:</w:t>
+      </w:r>
+    </w:p>
+    <w:p>
+      <w:pPr>
+        <w:spacing w:after="0"/>
+        <w:ind w:left="288"/>
+        <w:jc w:val="both"/>
+        <w:rPr>
+          <w:lang w:val="sr-Latn-RS" w:eastAsia="zh-CN" w:bidi="hi-IN"/>
+        </w:rPr>
+      </w:pPr>
+      <w:r>
+        <w:rPr>
+          <w:lang w:val="sr-Latn-RS" w:eastAsia="zh-CN" w:bidi="hi-IN"/>
+        </w:rPr>
+        <w:t>Analizom je pokazano da je više od pola ispitanika (59%) koristilo</w:t>
+      </w:r>
+      <w:r>
+        <w:rPr>
+          <w:lang w:val="sr-Latn-RS" w:eastAsia="zh-CN" w:bidi="hi-IN"/>
+        </w:rPr>
+        <w:t xml:space="preserve"> ovaj tip zdravstvenih usluga</w:t>
+      </w:r>
+      <w:r>
+        <w:rPr>
+          <w:lang w:val="sr-Latn-RS" w:eastAsia="zh-CN" w:bidi="hi-IN"/>
+        </w:rPr>
+        <w:t xml:space="preserve"> u prethodnoj godini. Kroz regresione modele vršena je uspešna predikcija korišćenja zdravstvenih usluga u zavisnosti od starosti, obrazovanja, mesta rodjenja, osiguranja, religijske pripadnosti, seksualnog iskustva, broja partnera itd. Zaključeno je da postoje nejadnakosti u korišćenju zdrastvenih usluga, pogotovo medju najmladjim i socijalno najugroženijim ženama, što se može odraziti na njihovo reproduktivno zdravlje. </w:t>
+      </w:r>
     </w:p>
     <w:p>
       <w:pPr>
         <w:pStyle w:val="Heading1"/>
-        <w:rPr>
-          <w:lang w:val="sr-Latn-RS"/>
-        </w:rPr>
-      </w:pPr>
-      <w:r>
-        <w:rPr>
-          <w:lang w:val="sr-Latn-RS"/>
-        </w:rPr>
-        <w:t>Motivacija</w:t>
-      </w:r>
-    </w:p>
-    <w:p>
-      <w:pPr>
-        <w:rPr>
-          <w:lang w:val="sr-Latn-RS"/>
-        </w:rPr>
-      </w:pPr>
-    </w:p>
-    <w:p>
-      <w:pPr>
-        <w:pStyle w:val="Heading1"/>
-        <w:rPr>
-          <w:lang w:val="sr-Latn-RS"/>
-        </w:rPr>
-      </w:pPr>
-      <w:r>
-        <w:rPr>
-          <w:lang w:val="sr-Latn-RS"/>
-        </w:rPr>
-        <w:t>Relevantna literature</w:t>
-      </w:r>
-    </w:p>
-    <w:p>
-      <w:pPr>
-        <w:rPr>
-          <w:lang w:val="sr-Latn-RS"/>
-        </w:rPr>
-      </w:pPr>
-    </w:p>
-    <w:p>
-      <w:pPr>
-        <w:pStyle w:val="Heading1"/>
+        <w:jc w:val="both"/>
         <w:rPr>
           <w:lang w:val="sr-Latn-RS"/>
         </w:rPr>
@@ -144,7 +920,7 @@
         </w:rPr>
         <w:t xml:space="preserve"> ima za cilj da prikupi informacije o životu u porodici, sklopljenim brakovima, razvodima, trudnoćama, upotrebi kontraceptivnih sredstava, kao i zdravlju muškaraca i žena. Rezultati ovog istraživanja se koriste u svrhe planiranja zdrastvenih usluga, edukacionih programa, kao i za statistička istraživanja porodica, prirodnog priraštaja i zdravlja. Ovo istraživanje je vrešeno u više ciklusa, gde ćemo u svrhe ovog rada koristiti podatke prikupljenje u šestom ciklusu, koji obuhvata period od januara 2002. do marta 2003. godine. Korišćeni podaci su dostupni na internet stranici ove studije: </w:t>
       </w:r>
-      <w:hyperlink r:id="rId5" w:history="1">
+      <w:hyperlink r:id="rId9" w:history="1">
         <w:r>
           <w:rPr>
             <w:rStyle w:val="Hyperlink"/>
@@ -171,28 +947,58 @@
         <w:rPr>
           <w:lang w:val="sr-Latn-RS"/>
         </w:rPr>
-        <w:t xml:space="preserve">NSFG predstavlja studiju preseka, gde se beleže podacija jednog izabranog dela populacije u jednom trenutku vremena. Ciljna populacija ovog istraživanja su građani SAD-a između 15 i 44 godine starosti. U ovom istraživanju poseban akcenat je stavljen na različite grupe populacije, kao što su Latino-Amerikanci, Afro-Amerikanci i tinejdžeri, gde je broj ispitanika ovih grupa procentualno veći od njihove zastupljenosti u celokupnoj populaciji. </w:t>
-      </w:r>
-    </w:p>
-    <w:p>
-      <w:pPr>
-        <w:jc w:val="both"/>
-        <w:rPr>
-          <w:lang w:val="sr-Latn-RS"/>
-        </w:rPr>
-      </w:pPr>
-      <w:r>
-        <w:rPr>
-          <w:lang w:val="sr-Latn-RS"/>
-        </w:rPr>
-        <w:t xml:space="preserve">Podaci su dostupni u vidu fajlova čiji je sadržaj u ASCII formatu. Skupovi podataka su organizovani kroz parove fajlova. Prvi je „.dat“ fajl sadrži same podatke, organizovane u redove i kolone, gde svaki red predstavlja jednu pojavu, npr. jednu trudnoću, a drugi „.dct“ fajl predstavlja opis svake kolone, tip podatka, naziv kolone i opis vrednosti. Pošto fokus našeg istraživanja predstavlja analiza trudnoća i zdravlja žena, najviše ćemo koristiti skup podataka o trudnoćama, kao i skup podataka o žena čiji podaci su prikupljani. U okviru skupa podataka o trudnoćama dostupni su podaci o dužini trudnoće, ishodu, redosledu trudnoće, toku, o deci rodjenoj u ovoj trudnoći ili od iste majke, kao i još preko 200 drugih vrednosti koje su od manjeg ili većeg značaja za naše istraživanje. Podaci o ispitanicima ženskog pola </w:t>
+        <w:t>NSFG predstavlja studiju</w:t>
+      </w:r>
+      <w:r>
+        <w:rPr>
+          <w:lang w:val="sr-Latn-RS"/>
+        </w:rPr>
+        <w:t xml:space="preserve"> preseka, gde se beleže podaci</w:t>
+      </w:r>
+      <w:r>
+        <w:rPr>
+          <w:lang w:val="sr-Latn-RS"/>
+        </w:rPr>
+        <w:t xml:space="preserve"> jednog izabranog dela populacije u jednom trenutku vremena. Ciljna populacija ovog istraživanja su građani SAD-a između 15 i 44 godine starosti. U ovom istraživanju poseban akcenat je stavljen na različite grupe populacije, kao što su Latino-Amerikanci, </w:t>
       </w:r>
       <w:r>
         <w:rPr>
           <w:lang w:val="sr-Latn-RS"/>
         </w:rPr>
         <w:lastRenderedPageBreak/>
-        <w:t>sadrže podatke o starosti, trenutnom nivou zdravlja, istorji bolesti, nivou obrazovanja, pripadnosti nekoj grupi i još preko 2000 drugih obeležja.</w:t>
+        <w:t xml:space="preserve">Afro-Amerikanci i tinejdžeri, gde je broj ispitanika ovih grupa procentualno veći od njihove zastupljenosti u celokupnoj populaciji. </w:t>
+      </w:r>
+    </w:p>
+    <w:p>
+      <w:pPr>
+        <w:jc w:val="both"/>
+        <w:rPr>
+          <w:lang w:val="sr-Latn-RS"/>
+        </w:rPr>
+      </w:pPr>
+      <w:r>
+        <w:rPr>
+          <w:lang w:val="sr-Latn-RS"/>
+        </w:rPr>
+        <w:t>Podaci su dostupni u vidu fajlova čiji je sadržaj u ASCII formatu. Skupovi podataka su organizovani kroz parove fajlova. Prvi je „.dat“ fajl</w:t>
+      </w:r>
+      <w:r>
+        <w:rPr>
+          <w:lang w:val="sr-Latn-RS"/>
+        </w:rPr>
+        <w:t xml:space="preserve"> koji</w:t>
+      </w:r>
+      <w:r>
+        <w:rPr>
+          <w:lang w:val="sr-Latn-RS"/>
+        </w:rPr>
+        <w:t xml:space="preserve"> sadrži same podatke, organizovane u redove i kolone, gde svaki red predstavlja jednu pojavu, npr. jednu trudnoću, a drugi „.dct“ fajl predstavlja opis svake kolone, tip podatka, naziv kolone i opis vrednosti. Pošto fokus našeg istraživanja predstavlja analiza trudnoća i zdravlja žena, najviše ćemo koristiti skup podataka o trudnoćama, kao i skup podataka o žena</w:t>
+      </w:r>
+      <w:r>
+        <w:rPr>
+          <w:lang w:val="sr-Latn-RS"/>
+        </w:rPr>
+        <w:t>ma</w:t>
       </w:r>
       <w:r>
         <w:rPr>
@@ -200,24 +1006,47 @@
         </w:rPr>
         <w:t xml:space="preserve"> </w:t>
       </w:r>
-    </w:p>
-    <w:p>
-      <w:pPr>
-        <w:jc w:val="both"/>
-        <w:rPr>
-          <w:lang w:val="sr-Latn-RS"/>
-        </w:rPr>
-      </w:pPr>
-      <w:r>
-        <w:rPr>
-          <w:lang w:val="sr-Latn-RS"/>
-        </w:rPr>
-        <w:t>Pre same analiza ovog skupa podataka, potrebno je izvrišiti transformaciju ovih podataka. Transformacija podataka je potrebna iz više razloga, pre svega radi eliminacije netačnih vrednosti i prilagođavanja mernih jednica našem, metričkom sistemu.</w:t>
+      <w:r>
+        <w:rPr>
+          <w:lang w:val="sr-Latn-RS"/>
+        </w:rPr>
+        <w:t>koje su ispitivane</w:t>
+      </w:r>
+      <w:r>
+        <w:rPr>
+          <w:lang w:val="sr-Latn-RS"/>
+        </w:rPr>
+        <w:t>. U okviru skupa podataka o trudnoćama dostupni su podaci o dužini trudnoće, ishodu, redosledu trudnoće, toku, o deci rodjenoj u ovoj trudnoći ili od iste majke, kao i još preko 200 drugih vrednosti koje su od manjeg ili većeg značaja za naše istraživanje. Podaci o ispitanicima sadrže podatke o starosti, t</w:t>
+      </w:r>
+      <w:r>
+        <w:rPr>
+          <w:lang w:val="sr-Latn-RS"/>
+        </w:rPr>
+        <w:t>renutnom nivou zdravlja, istoriji</w:t>
+      </w:r>
+      <w:r>
+        <w:rPr>
+          <w:lang w:val="sr-Latn-RS"/>
+        </w:rPr>
+        <w:t xml:space="preserve"> bolesti, nivou obrazovanja </w:t>
+      </w:r>
+      <w:r>
+        <w:rPr>
+          <w:lang w:val="sr-Latn-RS"/>
+        </w:rPr>
+        <w:t>i još preko 2000 drugih obeležja.</w:t>
+      </w:r>
+      <w:r>
+        <w:rPr>
+          <w:lang w:val="sr-Latn-RS"/>
+        </w:rPr>
+        <w:t xml:space="preserve"> </w:t>
       </w:r>
     </w:p>
     <w:p>
       <w:pPr>
         <w:pStyle w:val="Heading1"/>
+        <w:jc w:val="both"/>
         <w:rPr>
           <w:lang w:val="sr-Latn-RS"/>
         </w:rPr>
@@ -231,22 +1060,94 @@
     </w:p>
     <w:p>
       <w:pPr>
-        <w:rPr>
-          <w:lang w:val="sr-Latn-RS"/>
-        </w:rPr>
-      </w:pPr>
-      <w:r>
-        <w:rPr>
-          <w:lang w:val="sr-Latn-RS"/>
-        </w:rPr>
-        <w:t>Koristićemo metod regresije za predikciju podataka !?</w:t>
-      </w:r>
-      <w:bookmarkStart w:id="0" w:name="_GoBack"/>
-      <w:bookmarkEnd w:id="0"/>
+        <w:jc w:val="both"/>
+        <w:rPr>
+          <w:lang w:val="sr-Latn-RS"/>
+        </w:rPr>
+      </w:pPr>
+      <w:r>
+        <w:rPr>
+          <w:lang w:val="sr-Latn-RS"/>
+        </w:rPr>
+        <w:t xml:space="preserve">Cilj našeg projekta je kreirati regresioni model </w:t>
+      </w:r>
+      <w:r>
+        <w:rPr>
+          <w:lang w:val="sr-Latn-RS"/>
+        </w:rPr>
+        <w:t>putem</w:t>
+      </w:r>
+      <w:r>
+        <w:rPr>
+          <w:lang w:val="sr-Latn-RS"/>
+        </w:rPr>
+        <w:t xml:space="preserve"> koga ćemo </w:t>
+      </w:r>
+      <w:r>
+        <w:rPr>
+          <w:lang w:val="sr-Latn-RS"/>
+        </w:rPr>
+        <w:t>vršiti</w:t>
+      </w:r>
+      <w:r>
+        <w:rPr>
+          <w:lang w:val="sr-Latn-RS"/>
+        </w:rPr>
+        <w:t xml:space="preserve"> predikciju rizika koje trudnoća nosi u zavisnosti od osobina same trudnoće i trudnica. Kako bismo uspešno kreirali model prvo moramo prilagoditi podatke, </w:t>
+      </w:r>
+      <w:r>
+        <w:rPr>
+          <w:lang w:val="sr-Latn-RS"/>
+        </w:rPr>
+        <w:t>prilagođavanjem mernih</w:t>
+      </w:r>
+      <w:r>
+        <w:rPr>
+          <w:lang w:val="sr-Latn-RS"/>
+        </w:rPr>
+        <w:t xml:space="preserve"> </w:t>
+      </w:r>
+      <w:r>
+        <w:rPr>
+          <w:lang w:val="sr-Latn-RS"/>
+        </w:rPr>
+        <w:t>jedinica našem metričkom sistemu</w:t>
+      </w:r>
+      <w:r>
+        <w:rPr>
+          <w:lang w:val="sr-Latn-RS"/>
+        </w:rPr>
+        <w:t>, izvršiti transformaciju nenumeričkih vrednosti, izbaciti nevalidne podatke i izabrati skup podataka za obučavanje i testiranje. Nakon toga, eksplorativnom analizom ćemo pokušati da prepoznamo indikacije nekih korelacija medju podacima, kao i da odgovorimo na neka opšta pitanja od interesa.</w:t>
+      </w:r>
+      <w:r>
+        <w:rPr>
+          <w:lang w:val="sr-Latn-RS"/>
+        </w:rPr>
+        <w:t xml:space="preserve"> </w:t>
+      </w:r>
+      <w:r>
+        <w:rPr>
+          <w:lang w:val="sr-Latn-RS"/>
+        </w:rPr>
+        <w:t>Na kraju, nakon odabira nezavisnih i zavisnih promenljivih</w:t>
+      </w:r>
+      <w:r>
+        <w:rPr>
+          <w:lang w:val="sr-Latn-RS"/>
+        </w:rPr>
+        <w:t>,</w:t>
+      </w:r>
+      <w:r>
+        <w:rPr>
+          <w:lang w:val="sr-Latn-RS"/>
+        </w:rPr>
+        <w:t xml:space="preserve"> pristupa se kreiranju regresionog modela i samoj predikciji podataka.</w:t>
+      </w:r>
     </w:p>
     <w:p>
       <w:pPr>
         <w:pStyle w:val="Heading1"/>
+        <w:jc w:val="both"/>
         <w:rPr>
           <w:lang w:val="sr-Latn-RS"/>
         </w:rPr>
@@ -260,6 +1161,7 @@
     </w:p>
     <w:p>
       <w:pPr>
+        <w:jc w:val="both"/>
         <w:rPr>
           <w:lang w:val="sr-Latn-RS"/>
         </w:rPr>
@@ -274,57 +1176,121 @@
     <w:p>
       <w:pPr>
         <w:pStyle w:val="Heading1"/>
-        <w:rPr>
-          <w:lang w:val="sr-Latn-RS"/>
-        </w:rPr>
-      </w:pPr>
-      <w:r>
-        <w:rPr>
-          <w:lang w:val="sr-Latn-RS"/>
-        </w:rPr>
-        <w:t>Metod evauliacije</w:t>
-      </w:r>
-    </w:p>
-    <w:p>
-      <w:pPr>
-        <w:rPr>
-          <w:lang w:val="sr-Latn-RS"/>
-        </w:rPr>
-      </w:pPr>
-      <w:r>
-        <w:rPr>
-          <w:lang w:val="sr-Latn-RS"/>
-        </w:rPr>
-        <w:t>Kako bismo evaluirali rezultate naše analize, vršićemo analizu na test skupu podatka, za koji su već rezultati već poznati i uporediti ih sa dobijenim rezultatima.</w:t>
-      </w:r>
-    </w:p>
-    <w:p>
-      <w:pPr>
-        <w:rPr>
-          <w:lang w:val="sr-Latn-RS"/>
-        </w:rPr>
-      </w:pPr>
+        <w:jc w:val="both"/>
+        <w:rPr>
+          <w:lang w:val="sr-Latn-RS"/>
+        </w:rPr>
+      </w:pPr>
+      <w:r>
+        <w:rPr>
+          <w:lang w:val="sr-Latn-RS"/>
+        </w:rPr>
+        <w:t>Metod eva</w:t>
+      </w:r>
+      <w:r>
+        <w:rPr>
+          <w:lang w:val="sr-Latn-RS"/>
+        </w:rPr>
+        <w:t>l</w:t>
+      </w:r>
+      <w:r>
+        <w:rPr>
+          <w:lang w:val="sr-Latn-RS"/>
+        </w:rPr>
+        <w:t>u</w:t>
+      </w:r>
+      <w:r>
+        <w:rPr>
+          <w:lang w:val="sr-Latn-RS"/>
+        </w:rPr>
+        <w:t>acije</w:t>
+      </w:r>
+    </w:p>
+    <w:p>
+      <w:pPr>
+        <w:jc w:val="both"/>
+        <w:rPr>
+          <w:lang w:val="sr-Latn-RS"/>
+        </w:rPr>
+      </w:pPr>
+      <w:r>
+        <w:rPr>
+          <w:lang w:val="sr-Latn-RS"/>
+        </w:rPr>
+        <w:t>Evaluacija regresionih rezultata će biti izvršena putem analize k</w:t>
+      </w:r>
+      <w:r>
+        <w:rPr>
+          <w:lang w:val="sr-Latn-RS"/>
+        </w:rPr>
+        <w:t>oeficijent</w:t>
+      </w:r>
+      <w:r>
+        <w:rPr>
+          <w:lang w:val="sr-Latn-RS"/>
+        </w:rPr>
+        <w:t>a</w:t>
+      </w:r>
+      <w:r>
+        <w:rPr>
+          <w:lang w:val="sr-Latn-RS"/>
+        </w:rPr>
+        <w:t xml:space="preserve"> determinacije</w:t>
+      </w:r>
+      <w:r>
+        <w:rPr>
+          <w:lang w:val="sr-Latn-RS"/>
+        </w:rPr>
+        <w:t xml:space="preserve"> (R</w:t>
+      </w:r>
+      <w:r>
+        <w:rPr>
+          <w:vertAlign w:val="superscript"/>
+          <w:lang w:val="sr-Latn-RS"/>
+        </w:rPr>
+        <w:t>2</w:t>
+      </w:r>
+      <w:r>
+        <w:rPr>
+          <w:lang w:val="sr-Latn-RS"/>
+        </w:rPr>
+        <w:t>) i standardne greške procene, kako na skupu za obučavanje, tako i na test skupu podataka.</w:t>
+      </w:r>
     </w:p>
     <w:p>
       <w:pPr>
         <w:pStyle w:val="Heading1"/>
-        <w:rPr>
-          <w:lang w:val="sr-Latn-RS"/>
-        </w:rPr>
-      </w:pPr>
-      <w:r>
-        <w:rPr>
-          <w:lang w:val="sr-Latn-RS"/>
-        </w:rPr>
-        <w:t>Plan</w:t>
-      </w:r>
-    </w:p>
-    <w:p>
-      <w:pPr>
-        <w:rPr>
-          <w:lang w:val="sr-Latn-RS"/>
-        </w:rPr>
-      </w:pPr>
+        <w:jc w:val="both"/>
+        <w:rPr>
+          <w:lang w:val="sr-Latn-RS"/>
+        </w:rPr>
+      </w:pPr>
+      <w:r>
+        <w:rPr>
+          <w:lang w:val="sr-Latn-RS"/>
+        </w:rPr>
+        <w:t>Članovi tima i plan rada</w:t>
+      </w:r>
+    </w:p>
+    <w:p>
+      <w:pPr>
+        <w:jc w:val="both"/>
+        <w:rPr>
+          <w:lang w:val="sr-Latn-RS"/>
+        </w:rPr>
+      </w:pPr>
+      <w:r>
+        <w:rPr>
+          <w:lang w:val="sr-Latn-RS"/>
+        </w:rPr>
+        <w:t>Tim čine Jelena Ilić (R1 2/2016)  i Gavrilo Drljača (E2 58/2012).</w:t>
+      </w:r>
+      <w:r>
+        <w:rPr>
+          <w:lang w:val="sr-Latn-RS"/>
+        </w:rPr>
+        <w:t xml:space="preserve"> </w:t>
+      </w:r>
       <w:r>
         <w:rPr>
           <w:lang w:val="sr-Latn-RS"/>
@@ -339,6 +1305,7 @@
           <w:ilvl w:val="0"/>
           <w:numId w:val="1"/>
         </w:numPr>
+        <w:jc w:val="both"/>
         <w:rPr>
           <w:lang w:val="sr-Latn-RS"/>
         </w:rPr>
@@ -357,6 +1324,7 @@
           <w:ilvl w:val="0"/>
           <w:numId w:val="1"/>
         </w:numPr>
+        <w:jc w:val="both"/>
         <w:rPr>
           <w:lang w:val="sr-Latn-RS"/>
         </w:rPr>
@@ -375,15 +1343,16 @@
           <w:ilvl w:val="0"/>
           <w:numId w:val="1"/>
         </w:numPr>
-        <w:rPr>
-          <w:lang w:val="sr-Latn-RS"/>
-        </w:rPr>
-      </w:pPr>
-      <w:r>
-        <w:rPr>
-          <w:lang w:val="sr-Latn-RS"/>
-        </w:rPr>
-        <w:t>Analiza podataka upotrebom naprednih statističkih i regresivnih tehnika</w:t>
+        <w:jc w:val="both"/>
+        <w:rPr>
+          <w:lang w:val="sr-Latn-RS"/>
+        </w:rPr>
+      </w:pPr>
+      <w:r>
+        <w:rPr>
+          <w:lang w:val="sr-Latn-RS"/>
+        </w:rPr>
+        <w:t>Eksplorativno istraživanje podataka i vizuelizacija</w:t>
       </w:r>
     </w:p>
     <w:p>
@@ -393,15 +1362,16 @@
           <w:ilvl w:val="0"/>
           <w:numId w:val="1"/>
         </w:numPr>
-        <w:rPr>
-          <w:lang w:val="sr-Latn-RS"/>
-        </w:rPr>
-      </w:pPr>
-      <w:r>
-        <w:rPr>
-          <w:lang w:val="sr-Latn-RS"/>
-        </w:rPr>
-        <w:t>Evaluacija rezultata analize</w:t>
+        <w:jc w:val="both"/>
+        <w:rPr>
+          <w:lang w:val="sr-Latn-RS"/>
+        </w:rPr>
+      </w:pPr>
+      <w:r>
+        <w:rPr>
+          <w:lang w:val="sr-Latn-RS"/>
+        </w:rPr>
+        <w:t>Kreiranje regresionog modela</w:t>
       </w:r>
     </w:p>
     <w:p>
@@ -411,6 +1381,64 @@
           <w:ilvl w:val="0"/>
           <w:numId w:val="1"/>
         </w:numPr>
+        <w:jc w:val="both"/>
+        <w:rPr>
+          <w:lang w:val="sr-Latn-RS"/>
+        </w:rPr>
+      </w:pPr>
+      <w:r>
+        <w:rPr>
+          <w:lang w:val="sr-Latn-RS"/>
+        </w:rPr>
+        <w:t>Predikcija</w:t>
+      </w:r>
+      <w:r>
+        <w:rPr>
+          <w:lang w:val="sr-Latn-RS"/>
+        </w:rPr>
+        <w:t xml:space="preserve"> podataka </w:t>
+      </w:r>
+      <w:r>
+        <w:rPr>
+          <w:lang w:val="sr-Latn-RS"/>
+        </w:rPr>
+        <w:t>regresijom</w:t>
+      </w:r>
+    </w:p>
+    <w:p>
+      <w:pPr>
+        <w:pStyle w:val="ListParagraph"/>
+        <w:numPr>
+          <w:ilvl w:val="0"/>
+          <w:numId w:val="1"/>
+        </w:numPr>
+        <w:jc w:val="both"/>
+        <w:rPr>
+          <w:lang w:val="sr-Latn-RS"/>
+        </w:rPr>
+      </w:pPr>
+      <w:r>
+        <w:rPr>
+          <w:lang w:val="sr-Latn-RS"/>
+        </w:rPr>
+        <w:t xml:space="preserve">Evaluacija rezultata </w:t>
+      </w:r>
+      <w:r>
+        <w:rPr>
+          <w:lang w:val="sr-Latn-RS"/>
+        </w:rPr>
+        <w:t>predikcije</w:t>
+      </w:r>
+    </w:p>
+    <w:p>
+      <w:pPr>
+        <w:pStyle w:val="ListParagraph"/>
+        <w:numPr>
+          <w:ilvl w:val="0"/>
+          <w:numId w:val="1"/>
+        </w:numPr>
+        <w:spacing w:after="0"/>
+        <w:jc w:val="both"/>
         <w:rPr>
           <w:lang w:val="sr-Latn-RS"/>
         </w:rPr>
@@ -424,32 +1452,14 @@
     </w:p>
     <w:p>
       <w:pPr>
-        <w:pStyle w:val="Heading1"/>
-        <w:rPr>
-          <w:lang w:val="sr-Latn-RS"/>
-        </w:rPr>
-      </w:pPr>
-      <w:r>
-        <w:rPr>
-          <w:lang w:val="sr-Latn-RS"/>
-        </w:rPr>
-        <w:t>Tim</w:t>
-      </w:r>
-    </w:p>
-    <w:p>
-      <w:pPr>
-        <w:rPr>
-          <w:lang w:val="sr-Latn-RS"/>
-        </w:rPr>
-      </w:pPr>
-      <w:r>
-        <w:rPr>
-          <w:lang w:val="sr-Latn-RS"/>
-        </w:rPr>
-        <w:t>Tim čine Jelena Ilić  i Gavrilo Drljača (E2 58/2012).</w:t>
-      </w:r>
+        <w:jc w:val="both"/>
+        <w:rPr>
+          <w:lang w:val="sr-Latn-RS"/>
+        </w:rPr>
+      </w:pPr>
     </w:p>
     <w:sectPr>
+      <w:footerReference w:type="default" r:id="rId10"/>
       <w:pgSz w:w="12240" w:h="15840"/>
       <w:pgMar w:top="1440" w:right="1440" w:bottom="1440" w:left="1440" w:header="720" w:footer="720" w:gutter="0"/>
       <w:cols w:space="720"/>
@@ -457,6 +1467,109 @@
     </w:sectPr>
   </w:body>
 </w:document>
+</file>
+
+<file path=word/endnotes.xml><?xml version="1.0" encoding="utf-8"?>
+<w:endnotes xmlns:wpc="http://schemas.microsoft.com/office/word/2010/wordprocessingCanvas" xmlns:cx="http://schemas.microsoft.com/office/drawing/2014/chartex" xmlns:mc="http://schemas.openxmlformats.org/markup-compatibility/2006" xmlns:o="urn:schemas-microsoft-com:office:office" xmlns:r="http://schemas.openxmlformats.org/officeDocument/2006/relationships" xmlns:m="http://schemas.openxmlformats.org/officeDocument/2006/math" xmlns:v="urn:schemas-microsoft-com:vml" xmlns:wp14="http://schemas.microsoft.com/office/word/2010/wordprocessingDrawing" xmlns:wp="http://schemas.openxmlformats.org/drawingml/2006/wordprocessingDrawing" xmlns:w10="urn:schemas-microsoft-com:office:word" xmlns:w="http://schemas.openxmlformats.org/wordprocessingml/2006/main" xmlns:w14="http://schemas.microsoft.com/office/word/2010/wordml" xmlns:w15="http://schemas.microsoft.com/office/word/2012/wordml" xmlns:w16se="http://schemas.microsoft.com/office/word/2015/wordml/symex" xmlns:wpg="http://schemas.microsoft.com/office/word/2010/wordprocessingGroup" xmlns:wpi="http://schemas.microsoft.com/office/word/2010/wordprocessingInk" xmlns:wne="http://schemas.microsoft.com/office/word/2006/wordml" xmlns:wps="http://schemas.microsoft.com/office/word/2010/wordprocessingShape" mc:Ignorable="w14 w15 w16se wp14">
+  <w:endnote w:type="separator" w:id="-1">
+    <w:p>
+      <w:pPr>
+        <w:spacing w:after="0" w:line="240" w:lineRule="auto"/>
+      </w:pPr>
+      <w:r>
+        <w:separator/>
+      </w:r>
+    </w:p>
+  </w:endnote>
+  <w:endnote w:type="continuationSeparator" w:id="0">
+    <w:p>
+      <w:pPr>
+        <w:spacing w:after="0" w:line="240" w:lineRule="auto"/>
+      </w:pPr>
+      <w:r>
+        <w:continuationSeparator/>
+      </w:r>
+    </w:p>
+  </w:endnote>
+</w:endnotes>
+</file>
+
+<file path=word/footer1.xml><?xml version="1.0" encoding="utf-8"?>
+<w:ftr xmlns:wpc="http://schemas.microsoft.com/office/word/2010/wordprocessingCanvas" xmlns:cx="http://schemas.microsoft.com/office/drawing/2014/chartex" xmlns:mc="http://schemas.openxmlformats.org/markup-compatibility/2006" xmlns:o="urn:schemas-microsoft-com:office:office" xmlns:r="http://schemas.openxmlformats.org/officeDocument/2006/relationships" xmlns:m="http://schemas.openxmlformats.org/officeDocument/2006/math" xmlns:v="urn:schemas-microsoft-com:vml" xmlns:wp14="http://schemas.microsoft.com/office/word/2010/wordprocessingDrawing" xmlns:wp="http://schemas.openxmlformats.org/drawingml/2006/wordprocessingDrawing" xmlns:w10="urn:schemas-microsoft-com:office:word" xmlns:w="http://schemas.openxmlformats.org/wordprocessingml/2006/main" xmlns:w14="http://schemas.microsoft.com/office/word/2010/wordml" xmlns:w15="http://schemas.microsoft.com/office/word/2012/wordml" xmlns:w16se="http://schemas.microsoft.com/office/word/2015/wordml/symex" xmlns:wpg="http://schemas.microsoft.com/office/word/2010/wordprocessingGroup" xmlns:wpi="http://schemas.microsoft.com/office/word/2010/wordprocessingInk" xmlns:wne="http://schemas.microsoft.com/office/word/2006/wordml" xmlns:wps="http://schemas.microsoft.com/office/word/2010/wordprocessingShape" mc:Ignorable="w14 w15 w16se wp14">
+  <w:sdt>
+    <w:sdtPr>
+      <w:id w:val="-1172254375"/>
+      <w:docPartObj>
+        <w:docPartGallery w:val="Page Numbers (Bottom of Page)"/>
+        <w:docPartUnique/>
+      </w:docPartObj>
+    </w:sdtPr>
+    <w:sdtEndPr>
+      <w:rPr>
+        <w:noProof/>
+      </w:rPr>
+    </w:sdtEndPr>
+    <w:sdtContent>
+      <w:p>
+        <w:pPr>
+          <w:pStyle w:val="Footer"/>
+          <w:jc w:val="right"/>
+        </w:pPr>
+        <w:r>
+          <w:fldChar w:fldCharType="begin"/>
+        </w:r>
+        <w:r>
+          <w:instrText xml:space="preserve"> PAGE   \* MERGEFORMAT </w:instrText>
+        </w:r>
+        <w:r>
+          <w:fldChar w:fldCharType="separate"/>
+        </w:r>
+        <w:r>
+          <w:rPr>
+            <w:noProof/>
+          </w:rPr>
+          <w:t>3</w:t>
+        </w:r>
+        <w:r>
+          <w:rPr>
+            <w:noProof/>
+          </w:rPr>
+          <w:fldChar w:fldCharType="end"/>
+        </w:r>
+      </w:p>
+    </w:sdtContent>
+  </w:sdt>
+  <w:p>
+    <w:pPr>
+      <w:pStyle w:val="Footer"/>
+    </w:pPr>
+  </w:p>
+</w:ftr>
+</file>
+
+<file path=word/footnotes.xml><?xml version="1.0" encoding="utf-8"?>
+<w:footnotes xmlns:wpc="http://schemas.microsoft.com/office/word/2010/wordprocessingCanvas" xmlns:cx="http://schemas.microsoft.com/office/drawing/2014/chartex" xmlns:mc="http://schemas.openxmlformats.org/markup-compatibility/2006" xmlns:o="urn:schemas-microsoft-com:office:office" xmlns:r="http://schemas.openxmlformats.org/officeDocument/2006/relationships" xmlns:m="http://schemas.openxmlformats.org/officeDocument/2006/math" xmlns:v="urn:schemas-microsoft-com:vml" xmlns:wp14="http://schemas.microsoft.com/office/word/2010/wordprocessingDrawing" xmlns:wp="http://schemas.openxmlformats.org/drawingml/2006/wordprocessingDrawing" xmlns:w10="urn:schemas-microsoft-com:office:word" xmlns:w="http://schemas.openxmlformats.org/wordprocessingml/2006/main" xmlns:w14="http://schemas.microsoft.com/office/word/2010/wordml" xmlns:w15="http://schemas.microsoft.com/office/word/2012/wordml" xmlns:w16se="http://schemas.microsoft.com/office/word/2015/wordml/symex" xmlns:wpg="http://schemas.microsoft.com/office/word/2010/wordprocessingGroup" xmlns:wpi="http://schemas.microsoft.com/office/word/2010/wordprocessingInk" xmlns:wne="http://schemas.microsoft.com/office/word/2006/wordml" xmlns:wps="http://schemas.microsoft.com/office/word/2010/wordprocessingShape" mc:Ignorable="w14 w15 w16se wp14">
+  <w:footnote w:type="separator" w:id="-1">
+    <w:p>
+      <w:pPr>
+        <w:spacing w:after="0" w:line="240" w:lineRule="auto"/>
+      </w:pPr>
+      <w:r>
+        <w:separator/>
+      </w:r>
+    </w:p>
+  </w:footnote>
+  <w:footnote w:type="continuationSeparator" w:id="0">
+    <w:p>
+      <w:pPr>
+        <w:spacing w:after="0" w:line="240" w:lineRule="auto"/>
+      </w:pPr>
+      <w:r>
+        <w:continuationSeparator/>
+      </w:r>
+    </w:p>
+  </w:footnote>
+</w:footnotes>
 </file>
 
 <file path=word/numbering.xml><?xml version="1.0" encoding="utf-8"?>
@@ -1017,6 +2130,28 @@
       <w:szCs w:val="26"/>
     </w:rPr>
   </w:style>
+  <w:style w:type="paragraph" w:styleId="Heading3">
+    <w:name w:val="heading 3"/>
+    <w:basedOn w:val="Normal"/>
+    <w:next w:val="Normal"/>
+    <w:link w:val="Heading3Char"/>
+    <w:uiPriority w:val="9"/>
+    <w:unhideWhenUsed/>
+    <w:qFormat/>
+    <w:rsid w:val="006D615C"/>
+    <w:pPr>
+      <w:keepNext/>
+      <w:keepLines/>
+      <w:spacing w:before="40" w:after="0"/>
+      <w:outlineLvl w:val="2"/>
+    </w:pPr>
+    <w:rPr>
+      <w:rFonts w:asciiTheme="majorHAnsi" w:eastAsiaTheme="majorEastAsia" w:hAnsiTheme="majorHAnsi" w:cstheme="majorBidi"/>
+      <w:color w:val="1F4D78" w:themeColor="accent1" w:themeShade="7F"/>
+      <w:sz w:val="24"/>
+      <w:szCs w:val="24"/>
+    </w:rPr>
+  </w:style>
   <w:style w:type="character" w:default="1" w:styleId="DefaultParagraphFont">
     <w:name w:val="Default Paragraph Font"/>
     <w:uiPriority w:val="1"/>
@@ -1125,6 +2260,140 @@
       <w:ind w:left="720"/>
       <w:contextualSpacing/>
     </w:pPr>
+  </w:style>
+  <w:style w:type="character" w:styleId="FollowedHyperlink">
+    <w:name w:val="FollowedHyperlink"/>
+    <w:basedOn w:val="DefaultParagraphFont"/>
+    <w:uiPriority w:val="99"/>
+    <w:semiHidden/>
+    <w:unhideWhenUsed/>
+    <w:rsid w:val="002401A9"/>
+    <w:rPr>
+      <w:color w:val="954F72" w:themeColor="followedHyperlink"/>
+      <w:u w:val="single"/>
+    </w:rPr>
+  </w:style>
+  <w:style w:type="paragraph" w:customStyle="1" w:styleId="Standard">
+    <w:name w:val="Standard"/>
+    <w:rsid w:val="006D615C"/>
+    <w:pPr>
+      <w:widowControl w:val="0"/>
+      <w:suppressAutoHyphens/>
+      <w:autoSpaceDN w:val="0"/>
+      <w:spacing w:after="0" w:line="240" w:lineRule="auto"/>
+      <w:textAlignment w:val="baseline"/>
+    </w:pPr>
+    <w:rPr>
+      <w:rFonts w:ascii="Liberation Serif" w:eastAsia="Droid Sans Fallback" w:hAnsi="Liberation Serif" w:cs="FreeSans"/>
+      <w:kern w:val="3"/>
+      <w:sz w:val="24"/>
+      <w:szCs w:val="24"/>
+      <w:lang w:eastAsia="zh-CN" w:bidi="hi-IN"/>
+    </w:rPr>
+  </w:style>
+  <w:style w:type="character" w:customStyle="1" w:styleId="Heading3Char">
+    <w:name w:val="Heading 3 Char"/>
+    <w:basedOn w:val="DefaultParagraphFont"/>
+    <w:link w:val="Heading3"/>
+    <w:uiPriority w:val="9"/>
+    <w:rsid w:val="006D615C"/>
+    <w:rPr>
+      <w:rFonts w:asciiTheme="majorHAnsi" w:eastAsiaTheme="majorEastAsia" w:hAnsiTheme="majorHAnsi" w:cstheme="majorBidi"/>
+      <w:color w:val="1F4D78" w:themeColor="accent1" w:themeShade="7F"/>
+      <w:sz w:val="24"/>
+      <w:szCs w:val="24"/>
+    </w:rPr>
+  </w:style>
+  <w:style w:type="paragraph" w:customStyle="1" w:styleId="first">
+    <w:name w:val="first"/>
+    <w:basedOn w:val="Normal"/>
+    <w:rsid w:val="006111D1"/>
+    <w:pPr>
+      <w:spacing w:before="100" w:beforeAutospacing="1" w:after="100" w:afterAutospacing="1" w:line="240" w:lineRule="auto"/>
+    </w:pPr>
+    <w:rPr>
+      <w:rFonts w:ascii="Times New Roman" w:eastAsia="Times New Roman" w:hAnsi="Times New Roman" w:cs="Times New Roman"/>
+      <w:sz w:val="24"/>
+      <w:szCs w:val="24"/>
+    </w:rPr>
+  </w:style>
+  <w:style w:type="character" w:customStyle="1" w:styleId="apple-converted-space">
+    <w:name w:val="apple-converted-space"/>
+    <w:basedOn w:val="DefaultParagraphFont"/>
+    <w:rsid w:val="006111D1"/>
+  </w:style>
+  <w:style w:type="paragraph" w:styleId="NormalWeb">
+    <w:name w:val="Normal (Web)"/>
+    <w:basedOn w:val="Normal"/>
+    <w:uiPriority w:val="99"/>
+    <w:semiHidden/>
+    <w:unhideWhenUsed/>
+    <w:rsid w:val="006111D1"/>
+    <w:pPr>
+      <w:spacing w:before="100" w:beforeAutospacing="1" w:after="100" w:afterAutospacing="1" w:line="240" w:lineRule="auto"/>
+    </w:pPr>
+    <w:rPr>
+      <w:rFonts w:ascii="Times New Roman" w:eastAsia="Times New Roman" w:hAnsi="Times New Roman" w:cs="Times New Roman"/>
+      <w:sz w:val="24"/>
+      <w:szCs w:val="24"/>
+    </w:rPr>
+  </w:style>
+  <w:style w:type="paragraph" w:customStyle="1" w:styleId="last">
+    <w:name w:val="last"/>
+    <w:basedOn w:val="Normal"/>
+    <w:rsid w:val="006111D1"/>
+    <w:pPr>
+      <w:spacing w:before="100" w:beforeAutospacing="1" w:after="100" w:afterAutospacing="1" w:line="240" w:lineRule="auto"/>
+    </w:pPr>
+    <w:rPr>
+      <w:rFonts w:ascii="Times New Roman" w:eastAsia="Times New Roman" w:hAnsi="Times New Roman" w:cs="Times New Roman"/>
+      <w:sz w:val="24"/>
+      <w:szCs w:val="24"/>
+    </w:rPr>
+  </w:style>
+  <w:style w:type="paragraph" w:styleId="Header">
+    <w:name w:val="header"/>
+    <w:basedOn w:val="Normal"/>
+    <w:link w:val="HeaderChar"/>
+    <w:uiPriority w:val="99"/>
+    <w:unhideWhenUsed/>
+    <w:rsid w:val="00FE1896"/>
+    <w:pPr>
+      <w:tabs>
+        <w:tab w:val="center" w:pos="4680"/>
+        <w:tab w:val="right" w:pos="9360"/>
+      </w:tabs>
+      <w:spacing w:after="0" w:line="240" w:lineRule="auto"/>
+    </w:pPr>
+  </w:style>
+  <w:style w:type="character" w:customStyle="1" w:styleId="HeaderChar">
+    <w:name w:val="Header Char"/>
+    <w:basedOn w:val="DefaultParagraphFont"/>
+    <w:link w:val="Header"/>
+    <w:uiPriority w:val="99"/>
+    <w:rsid w:val="00FE1896"/>
+  </w:style>
+  <w:style w:type="paragraph" w:styleId="Footer">
+    <w:name w:val="footer"/>
+    <w:basedOn w:val="Normal"/>
+    <w:link w:val="FooterChar"/>
+    <w:uiPriority w:val="99"/>
+    <w:unhideWhenUsed/>
+    <w:rsid w:val="00FE1896"/>
+    <w:pPr>
+      <w:tabs>
+        <w:tab w:val="center" w:pos="4680"/>
+        <w:tab w:val="right" w:pos="9360"/>
+      </w:tabs>
+      <w:spacing w:after="0" w:line="240" w:lineRule="auto"/>
+    </w:pPr>
+  </w:style>
+  <w:style w:type="character" w:customStyle="1" w:styleId="FooterChar">
+    <w:name w:val="Footer Char"/>
+    <w:basedOn w:val="DefaultParagraphFont"/>
+    <w:link w:val="Footer"/>
+    <w:uiPriority w:val="99"/>
+    <w:rsid w:val="00FE1896"/>
   </w:style>
 </w:styles>
 </file>

</xml_diff>

<commit_message>
Work on 'Predlog projekta' final
</commit_message>
<xml_diff>
--- a/Predlog projekta iz SIAP.docx
+++ b/Predlog projekta iz SIAP.docx
@@ -51,7 +51,43 @@
         <w:rPr>
           <w:lang w:val="sr-Latn-RS"/>
         </w:rPr>
-        <w:t>Ovaj dokument sadrži kratak opis onoga što je tema projekta i definicija kao i motivacija za odabranu temu. Nakon motivacije sledi pregled vladajućih stavova i shvatanja u literaturi, z</w:t>
+        <w:t xml:space="preserve">Ovaj dokument sadrži kratak opis </w:t>
+      </w:r>
+      <w:r>
+        <w:rPr>
+          <w:lang w:val="sr-Latn-RS"/>
+        </w:rPr>
+        <w:t>teme</w:t>
+      </w:r>
+      <w:r>
+        <w:rPr>
+          <w:lang w:val="sr-Latn-RS"/>
+        </w:rPr>
+        <w:t xml:space="preserve"> projekta i defi</w:t>
+      </w:r>
+      <w:r>
+        <w:rPr>
+          <w:lang w:val="sr-Latn-RS"/>
+        </w:rPr>
+        <w:t>niciju</w:t>
+      </w:r>
+      <w:r>
+        <w:rPr>
+          <w:lang w:val="sr-Latn-RS"/>
+        </w:rPr>
+        <w:t xml:space="preserve"> kao i </w:t>
+      </w:r>
+      <w:r>
+        <w:rPr>
+          <w:lang w:val="sr-Latn-RS"/>
+        </w:rPr>
+        <w:t>motivaciju</w:t>
+      </w:r>
+      <w:r>
+        <w:rPr>
+          <w:lang w:val="sr-Latn-RS"/>
+        </w:rPr>
+        <w:t xml:space="preserve"> za odabranu temu. Nakon motivacije sledi pregled vladajućih stavova i shvatanja u literaturi, z</w:t>
       </w:r>
       <w:r>
         <w:rPr>
@@ -87,7 +123,13 @@
         <w:rPr>
           <w:lang w:val="sr-Latn-RS"/>
         </w:rPr>
-        <w:t xml:space="preserve"> koji će biti korišćen, a na samom kraju dokumen</w:t>
+        <w:t xml:space="preserve"> koji će biti korišćen. N</w:t>
+      </w:r>
+      <w:r>
+        <w:rPr>
+          <w:lang w:val="sr-Latn-RS"/>
+        </w:rPr>
+        <w:t>a samom kraju dokumen</w:t>
       </w:r>
       <w:r>
         <w:rPr>
@@ -95,19 +137,43 @@
         </w:rPr>
         <w:t>ta se nalazi plan rada na projektu</w:t>
       </w:r>
-    </w:p>
-    <w:p>
-      <w:pPr>
-        <w:jc w:val="both"/>
-        <w:rPr>
-          <w:lang w:val="sr-Latn-RS"/>
-        </w:rPr>
-      </w:pPr>
-      <w:r>
-        <w:rPr>
-          <w:lang w:val="sr-Latn-RS"/>
-        </w:rPr>
-        <w:t xml:space="preserve">Tema našeg projekta je analiza i istraživanje podataka koje je prikupio Centar za kontrolu i prevenciju bolesti Sjedinjenih Američkih Država u okviru nacionalnog istraživanja zdravlja članova porodice, trudnoća i prirodnog priraštaja. Fokus našeg istraživanja biće na prikupljenim podacima o toku trudnoća i celokupnog zdravlja žena, gde ćemo se baviti eksplorativnom analizom i vizualizacijom tih podataka, kao i predikcijom nekih parametara trudnoće, kao </w:t>
+      <w:r>
+        <w:rPr>
+          <w:lang w:val="sr-Latn-RS"/>
+        </w:rPr>
+        <w:t>.</w:t>
+      </w:r>
+    </w:p>
+    <w:p>
+      <w:pPr>
+        <w:jc w:val="both"/>
+        <w:rPr>
+          <w:lang w:val="sr-Latn-RS"/>
+        </w:rPr>
+      </w:pPr>
+      <w:r>
+        <w:rPr>
+          <w:lang w:val="sr-Latn-RS"/>
+        </w:rPr>
+        <w:t>Tema</w:t>
+      </w:r>
+      <w:r>
+        <w:rPr>
+          <w:lang w:val="sr-Latn-RS"/>
+        </w:rPr>
+        <w:t xml:space="preserve"> projekta je analiza i istraživanje podataka koje je prikupio Centar za kontrolu i prevenciju bolesti Sjedinjenih Američkih Država u okviru nacionalnog istraživanja zdravlja članova porodice, trudnoća i p</w:t>
+      </w:r>
+      <w:r>
+        <w:rPr>
+          <w:lang w:val="sr-Latn-RS"/>
+        </w:rPr>
+        <w:t xml:space="preserve">rirodnog priraštaja. Fokus </w:t>
+      </w:r>
+      <w:r>
+        <w:rPr>
+          <w:lang w:val="sr-Latn-RS"/>
+        </w:rPr>
+        <w:t xml:space="preserve">istraživanja biće na prikupljenim podacima o toku trudnoća i celokupnog zdravlja žena, gde ćemo se baviti eksplorativnom analizom i vizualizacijom tih podataka, kao i predikcijom nekih parametara trudnoće, kao </w:t>
       </w:r>
       <w:r>
         <w:rPr>
@@ -196,7 +262,19 @@
         <w:rPr>
           <w:lang w:val="sr-Latn-RS"/>
         </w:rPr>
-        <w:t>šati celokupno zdravlje nacije, kao. Osim „globalnog pogleda“ na trudnoće, analizom i predikcijom ishoda, komplikacija i ostalih osobina pojedinačnih trudnoća mogu se kreirati i planirati bolji paketi zdra</w:t>
+        <w:t>šat</w:t>
+      </w:r>
+      <w:r>
+        <w:rPr>
+          <w:lang w:val="sr-Latn-RS"/>
+        </w:rPr>
+        <w:t>i celokupno zdravlje nacije</w:t>
+      </w:r>
+      <w:r>
+        <w:rPr>
+          <w:lang w:val="sr-Latn-RS"/>
+        </w:rPr>
+        <w:t>. Osim „globalnog pogleda“ na trudnoće, analizom i predikcijom ishoda, komplikacija i ostalih osobina pojedinačnih trudnoća mogu se kreirati i planirati bolji paketi zdra</w:t>
       </w:r>
       <w:r>
         <w:rPr>
@@ -468,8 +546,6 @@
         </w:rPr>
         <w:t>prikupljenih na nivou Kalifornije i poređeni su sa podacima prikupljenim na nivou države, u okviru već pomenutnog Nacionalog istraživanja porodičnog rasta.</w:t>
       </w:r>
-      <w:bookmarkStart w:id="0" w:name="_GoBack"/>
-      <w:bookmarkEnd w:id="0"/>
     </w:p>
     <w:p>
       <w:pPr>
@@ -733,19 +809,25 @@
         <w:rPr>
           <w:lang w:val="sr-Latn-RS" w:eastAsia="zh-CN" w:bidi="hi-IN"/>
         </w:rPr>
-        <w:t>determinanti i</w:t>
-      </w:r>
-      <w:r>
-        <w:rPr>
-          <w:lang w:val="sr-Latn-RS" w:eastAsia="zh-CN" w:bidi="hi-IN"/>
-        </w:rPr>
-        <w:t xml:space="preserve"> dis</w:t>
-      </w:r>
-      <w:r>
-        <w:rPr>
-          <w:lang w:val="sr-Latn-RS" w:eastAsia="zh-CN" w:bidi="hi-IN"/>
-        </w:rPr>
-        <w:t xml:space="preserve">pariteta kroz upotrebu zdrastvenih usluga vezanih za reproduktivno zdravlje mladih žena u SAD-u u periodu od 2002. godine do 2008. godine. </w:t>
+        <w:t>uticaja na stepen</w:t>
+      </w:r>
+      <w:r>
+        <w:rPr>
+          <w:lang w:val="sr-Latn-RS" w:eastAsia="zh-CN" w:bidi="hi-IN"/>
+        </w:rPr>
+        <w:t xml:space="preserve"> </w:t>
+      </w:r>
+      <w:r>
+        <w:rPr>
+          <w:lang w:val="sr-Latn-RS" w:eastAsia="zh-CN" w:bidi="hi-IN"/>
+        </w:rPr>
+        <w:t>upotrebe</w:t>
+      </w:r>
+      <w:r>
+        <w:rPr>
+          <w:lang w:val="sr-Latn-RS" w:eastAsia="zh-CN" w:bidi="hi-IN"/>
+        </w:rPr>
+        <w:t xml:space="preserve"> zdrastvenih usluga vezanih za reproduktivno zdravlje mladih žena u SAD-u u periodu od 2002. godine do 2008. godine. </w:t>
       </w:r>
     </w:p>
     <w:p>
@@ -871,7 +953,31 @@
         <w:rPr>
           <w:lang w:val="sr-Latn-RS" w:eastAsia="zh-CN" w:bidi="hi-IN"/>
         </w:rPr>
-        <w:t xml:space="preserve"> u prethodnoj godini. Kroz regresione modele vršena je uspešna predikcija korišćenja zdravstvenih usluga u zavisnosti od starosti, obrazovanja, mesta rodjenja, osiguranja, religijske pripadnosti, seksualnog iskustva, broja partnera itd. Zaključeno je da postoje nejadnakosti u korišćenju zdrastvenih usluga, pogotovo medju najmladjim i socijalno najugroženijim ženama, što se može odraziti na njihovo reproduktivno zdravlje. </w:t>
+        <w:t xml:space="preserve"> u prethodnoj godini. Kroz regresione modele vršena je uspešna predikcija korišćenja zdravstvenih usluga u zavisnosti od s</w:t>
+      </w:r>
+      <w:r>
+        <w:rPr>
+          <w:lang w:val="sr-Latn-RS" w:eastAsia="zh-CN" w:bidi="hi-IN"/>
+        </w:rPr>
+        <w:t>tarosti, obrazovanja, mesta rođ</w:t>
+      </w:r>
+      <w:r>
+        <w:rPr>
+          <w:lang w:val="sr-Latn-RS" w:eastAsia="zh-CN" w:bidi="hi-IN"/>
+        </w:rPr>
+        <w:t>enja, osiguranja, religijske pripadnosti, seksualnog iskustva, broja partnera itd. Zaključeno je da postoje nejadnakosti u korišćenju zdr</w:t>
+      </w:r>
+      <w:r>
+        <w:rPr>
+          <w:lang w:val="sr-Latn-RS" w:eastAsia="zh-CN" w:bidi="hi-IN"/>
+        </w:rPr>
+        <w:t>astvenih usluga, pogotovo među najmlađ</w:t>
+      </w:r>
+      <w:r>
+        <w:rPr>
+          <w:lang w:val="sr-Latn-RS" w:eastAsia="zh-CN" w:bidi="hi-IN"/>
+        </w:rPr>
+        <w:t xml:space="preserve">im i socijalno najugroženijim ženama, što se može odraziti na njihovo reproduktivno zdravlje. </w:t>
       </w:r>
     </w:p>
     <w:p>
@@ -900,7 +1006,19 @@
         <w:rPr>
           <w:lang w:val="sr-Latn-RS"/>
         </w:rPr>
-        <w:t>Za ovu temu koristili smo skup podataka prikupljen od strane Centra za kontrolu i prevenciju bolesti  Sjedinjenih Američkih Država (engl. US Centers for Disease Control and Prevention –CDC) koji od 1973. godine sprovodi nacionalno istraživanje porodičnog rasta (engl. National Survey of Family Growth</w:t>
+        <w:t>Za ovu temu kori</w:t>
+      </w:r>
+      <w:r>
+        <w:rPr>
+          <w:lang w:val="sr-Latn-RS"/>
+        </w:rPr>
+        <w:t xml:space="preserve">šćen je </w:t>
+      </w:r>
+      <w:r>
+        <w:rPr>
+          <w:lang w:val="sr-Latn-RS"/>
+        </w:rPr>
+        <w:t>skup podataka prikupljen od strane Centra za kontrolu i prevenciju bolesti  Sjedinjenih Američkih Država (engl. US Centers for Disease Control and Prevention –CDC) koji od 1973. godine sprovodi nacionalno istraživanje porodičnog rasta (engl. National Survey of Family Growth</w:t>
       </w:r>
       <w:r>
         <w:rPr>
@@ -918,7 +1036,19 @@
         <w:rPr>
           <w:lang w:val="sr-Latn-RS"/>
         </w:rPr>
-        <w:t xml:space="preserve"> ima za cilj da prikupi informacije o životu u porodici, sklopljenim brakovima, razvodima, trudnoćama, upotrebi kontraceptivnih sredstava, kao i zdravlju muškaraca i žena. Rezultati ovog istraživanja se koriste u svrhe planiranja zdrastvenih usluga, edukacionih programa, kao i za statistička istraživanja porodica, prirodnog priraštaja i zdravlja. Ovo istraživanje je vrešeno u više ciklusa, gde ćemo u svrhe ovog rada koristiti podatke prikupljenje u šestom ciklusu, koji obuhvata period od januara 2002. do marta 2003. godine. Korišćeni podaci su dostupni na internet stranici ove studije: </w:t>
+        <w:t xml:space="preserve"> ima za cilj da prikupi informacije o životu u porodici, sklopljenim brakovima, razvodima, trudnoćama, upotrebi kontraceptivnih sredstava, kao i zdravlju muškaraca i žena. Rezultati ovog istraživanja se koriste u svrhe planiranja zdrastvenih usluga, edukacionih programa, kao i za statistička istraživanja porodica, prirodnog priraštaja i z</w:t>
+      </w:r>
+      <w:r>
+        <w:rPr>
+          <w:lang w:val="sr-Latn-RS"/>
+        </w:rPr>
+        <w:t>dravlja. Ovo istraživanje je vr</w:t>
+      </w:r>
+      <w:r>
+        <w:rPr>
+          <w:lang w:val="sr-Latn-RS"/>
+        </w:rPr>
+        <w:t xml:space="preserve">šeno u više ciklusa, gde ćemo u svrhe ovog rada koristiti podatke prikupljenje u šestom ciklusu, koji obuhvata period od januara 2002. do marta 2003. godine. Korišćeni podaci su dostupni na internet stranici ove studije: </w:t>
       </w:r>
       <w:hyperlink r:id="rId9" w:history="1">
         <w:r>
@@ -992,7 +1122,19 @@
         <w:rPr>
           <w:lang w:val="sr-Latn-RS"/>
         </w:rPr>
-        <w:t xml:space="preserve"> sadrži same podatke, organizovane u redove i kolone, gde svaki red predstavlja jednu pojavu, npr. jednu trudnoću, a drugi „.dct“ fajl predstavlja opis svake kolone, tip podatka, naziv kolone i opis vrednosti. Pošto fokus našeg istraživanja predstavlja analiza trudnoća i zdravlja žena, najviše ćemo koristiti skup podataka o trudnoćama, kao i skup podataka o žena</w:t>
+        <w:t xml:space="preserve"> sadrži same podatke, organizovane u redove i kolone, gde svaki red predstavlja jednu pojavu, npr. jednu trudnoću, a drugi „.dct“ fajl predstavlja opis svake kolone, tip podatka, naziv kolone i opis vrednosti. Pošto fokus našeg </w:t>
+      </w:r>
+      <w:r>
+        <w:rPr>
+          <w:lang w:val="sr-Latn-RS"/>
+        </w:rPr>
+        <w:t>istraživanja predstavlja analiza</w:t>
+      </w:r>
+      <w:r>
+        <w:rPr>
+          <w:lang w:val="sr-Latn-RS"/>
+        </w:rPr>
+        <w:t xml:space="preserve"> trudnoća i zdravlja žena, najviše ćemo koristiti skup podataka o trudnoćama, kao i skup podataka o žena</w:t>
       </w:r>
       <w:r>
         <w:rPr>
@@ -1016,7 +1158,19 @@
         <w:rPr>
           <w:lang w:val="sr-Latn-RS"/>
         </w:rPr>
-        <w:t>. U okviru skupa podataka o trudnoćama dostupni su podaci o dužini trudnoće, ishodu, redosledu trudnoće, toku, o deci rodjenoj u ovoj trudnoći ili od iste majke, kao i još preko 200 drugih vrednosti koje su od manjeg ili većeg značaja za naše istraživanje. Podaci o ispitanicima sadrže podatke o starosti, t</w:t>
+        <w:t>. U okviru skupa podataka o trudnoćama dostupni su podaci o dužini trudnoće, ishodu, redos</w:t>
+      </w:r>
+      <w:r>
+        <w:rPr>
+          <w:lang w:val="sr-Latn-RS"/>
+        </w:rPr>
+        <w:t>ledu trudnoće, toku, o deci rođ</w:t>
+      </w:r>
+      <w:r>
+        <w:rPr>
+          <w:lang w:val="sr-Latn-RS"/>
+        </w:rPr>
+        <w:t>enoj u ovoj trudnoći ili od iste majke, kao i još preko 200 drugih vrednosti koje su od manjeg ili većeg značaja za naše istraživanje. Podaci o ispitanicima sadrže podatke o starosti, t</w:t>
       </w:r>
       <w:r>
         <w:rPr>
@@ -1117,7 +1271,21 @@
         <w:rPr>
           <w:lang w:val="sr-Latn-RS"/>
         </w:rPr>
-        <w:t>, izvršiti transformaciju nenumeričkih vrednosti, izbaciti nevalidne podatke i izabrati skup podataka za obučavanje i testiranje. Nakon toga, eksplorativnom analizom ćemo pokušati da prepoznamo indikacije nekih korelacija medju podacima, kao i da odgovorimo na neka opšta pitanja od interesa.</w:t>
+        <w:t xml:space="preserve">, izvršiti transformaciju nenumeričkih vrednosti, izbaciti nevalidne podatke i izabrati skup podataka za obučavanje i testiranje. Nakon toga, eksplorativnom analizom ćemo pokušati da prepoznamo </w:t>
+      </w:r>
+      <w:r>
+        <w:rPr>
+          <w:lang w:val="sr-Latn-RS"/>
+        </w:rPr>
+        <w:t>indikacije nekih korelacija međ</w:t>
+      </w:r>
+      <w:bookmarkStart w:id="0" w:name="_GoBack"/>
+      <w:bookmarkEnd w:id="0"/>
+      <w:r>
+        <w:rPr>
+          <w:lang w:val="sr-Latn-RS"/>
+        </w:rPr>
+        <w:t>u podacima, kao i da odgovorimo na neka opšta pitanja od interesa.</w:t>
       </w:r>
       <w:r>
         <w:rPr>

</xml_diff>